<commit_message>
Cleaned cfg, cleaned code
</commit_message>
<xml_diff>
--- a/NLP Assignment 3 Write Up.docx
+++ b/NLP Assignment 3 Write Up.docx
@@ -206,52 +206,14 @@
                 <w:szCs w:val="18"/>
               </w:rPr>
             </w:pPr>
-            <w:proofErr w:type="spellStart"/>
-            <w:r>
-              <w:rPr>
-                <w:rFonts w:ascii="Calibri" w:hAnsi="Calibri"/>
-                <w:sz w:val="18"/>
-                <w:szCs w:val="18"/>
-              </w:rPr>
-              <w:t>Yo</w:t>
-            </w:r>
-            <w:proofErr w:type="spellEnd"/>
-            <w:r>
-              <w:rPr>
-                <w:rFonts w:ascii="Calibri" w:hAnsi="Calibri"/>
-                <w:sz w:val="18"/>
-                <w:szCs w:val="18"/>
-              </w:rPr>
-              <w:t xml:space="preserve"> </w:t>
-            </w:r>
-            <w:proofErr w:type="spellStart"/>
-            <w:r>
-              <w:rPr>
-                <w:rFonts w:ascii="Calibri" w:hAnsi="Calibri"/>
-                <w:sz w:val="18"/>
-                <w:szCs w:val="18"/>
-              </w:rPr>
-              <w:t>odio</w:t>
-            </w:r>
-            <w:proofErr w:type="spellEnd"/>
-            <w:r>
-              <w:rPr>
-                <w:rFonts w:ascii="Calibri" w:hAnsi="Calibri"/>
-                <w:sz w:val="18"/>
-                <w:szCs w:val="18"/>
-              </w:rPr>
-              <w:t xml:space="preserve"> </w:t>
-            </w:r>
-            <w:proofErr w:type="spellStart"/>
-            <w:r>
-              <w:rPr>
-                <w:rFonts w:ascii="Calibri" w:hAnsi="Calibri"/>
-                <w:sz w:val="18"/>
-                <w:szCs w:val="18"/>
-              </w:rPr>
-              <w:t>esto</w:t>
-            </w:r>
-            <w:proofErr w:type="spellEnd"/>
+            <w:r>
+              <w:rPr>
+                <w:rFonts w:ascii="Calibri" w:hAnsi="Calibri"/>
+                <w:sz w:val="18"/>
+                <w:szCs w:val="18"/>
+              </w:rPr>
+              <w:t>1</w:t>
+            </w:r>
           </w:p>
         </w:tc>
         <w:tc>
@@ -385,15 +347,6 @@
                 <w:szCs w:val="18"/>
               </w:rPr>
             </w:pPr>
-            <w:proofErr w:type="spellStart"/>
-            <w:r>
-              <w:rPr>
-                <w:rFonts w:ascii="Calibri" w:hAnsi="Calibri"/>
-                <w:sz w:val="18"/>
-                <w:szCs w:val="18"/>
-              </w:rPr>
-              <w:t>C</w:t>
-            </w:r>
             <w:r>
               <w:rPr>
                 <w:rFonts w:ascii="Calibri" w:hAnsi="Calibri"/>
@@ -401,37 +354,7 @@
                 <w:sz w:val="18"/>
                 <w:szCs w:val="18"/>
               </w:rPr>
-              <w:t>orriendo</w:t>
-            </w:r>
-            <w:proofErr w:type="spellEnd"/>
-            <w:r>
-              <w:rPr>
-                <w:rFonts w:ascii="Calibri" w:hAnsi="Calibri"/>
-                <w:color w:val="000000"/>
-                <w:sz w:val="18"/>
-                <w:szCs w:val="18"/>
-              </w:rPr>
-              <w:t xml:space="preserve"> </w:t>
-            </w:r>
-            <w:proofErr w:type="spellStart"/>
-            <w:r>
-              <w:rPr>
-                <w:rFonts w:ascii="Calibri" w:hAnsi="Calibri"/>
-                <w:color w:val="000000"/>
-                <w:sz w:val="18"/>
-                <w:szCs w:val="18"/>
-              </w:rPr>
-              <w:t>es</w:t>
-            </w:r>
-            <w:proofErr w:type="spellEnd"/>
-            <w:r>
-              <w:rPr>
-                <w:rFonts w:ascii="Calibri" w:hAnsi="Calibri"/>
-                <w:color w:val="000000"/>
-                <w:sz w:val="18"/>
-                <w:szCs w:val="18"/>
-              </w:rPr>
-              <w:t xml:space="preserve"> terrible </w:t>
+              <w:t>2</w:t>
             </w:r>
           </w:p>
         </w:tc>
@@ -563,71 +486,13 @@
                 <w:szCs w:val="18"/>
               </w:rPr>
             </w:pPr>
-            <w:proofErr w:type="spellStart"/>
-            <w:r>
-              <w:rPr>
-                <w:rFonts w:ascii="Calibri" w:hAnsi="Calibri"/>
-                <w:bCs/>
-                <w:iCs/>
-                <w:sz w:val="18"/>
-                <w:szCs w:val="18"/>
-              </w:rPr>
-              <w:t>Todo</w:t>
-            </w:r>
-            <w:proofErr w:type="spellEnd"/>
-            <w:r>
-              <w:rPr>
-                <w:rFonts w:ascii="Calibri" w:hAnsi="Calibri"/>
-                <w:bCs/>
-                <w:iCs/>
-                <w:sz w:val="18"/>
-                <w:szCs w:val="18"/>
-              </w:rPr>
-              <w:t xml:space="preserve"> </w:t>
-            </w:r>
-            <w:proofErr w:type="spellStart"/>
-            <w:r>
-              <w:rPr>
-                <w:rFonts w:ascii="Calibri" w:hAnsi="Calibri"/>
-                <w:bCs/>
-                <w:iCs/>
-                <w:sz w:val="18"/>
-                <w:szCs w:val="18"/>
-              </w:rPr>
-              <w:t>es</w:t>
-            </w:r>
-            <w:proofErr w:type="spellEnd"/>
-            <w:r>
-              <w:rPr>
-                <w:rFonts w:ascii="Calibri" w:hAnsi="Calibri"/>
-                <w:bCs/>
-                <w:iCs/>
-                <w:sz w:val="18"/>
-                <w:szCs w:val="18"/>
-              </w:rPr>
-              <w:t xml:space="preserve"> el </w:t>
-            </w:r>
-            <w:proofErr w:type="spellStart"/>
-            <w:r>
-              <w:rPr>
-                <w:rFonts w:ascii="Calibri" w:hAnsi="Calibri"/>
-                <w:bCs/>
-                <w:iCs/>
-                <w:sz w:val="18"/>
-                <w:szCs w:val="18"/>
-              </w:rPr>
-              <w:t>peor</w:t>
-            </w:r>
-            <w:proofErr w:type="spellEnd"/>
-            <w:r>
-              <w:rPr>
-                <w:rFonts w:ascii="Calibri" w:hAnsi="Calibri"/>
-                <w:bCs/>
-                <w:iCs/>
-                <w:sz w:val="18"/>
-                <w:szCs w:val="18"/>
-              </w:rPr>
-              <w:t xml:space="preserve"> </w:t>
+            <w:r>
+              <w:rPr>
+                <w:rFonts w:ascii="Calibri" w:hAnsi="Calibri"/>
+                <w:sz w:val="18"/>
+                <w:szCs w:val="18"/>
+              </w:rPr>
+              <w:t>3</w:t>
             </w:r>
           </w:p>
         </w:tc>
@@ -765,150 +630,11 @@
             <w:r>
               <w:rPr>
                 <w:rFonts w:ascii="Calibri" w:hAnsi="Calibri"/>
-                <w:sz w:val="18"/>
-                <w:szCs w:val="18"/>
-              </w:rPr>
-              <w:t xml:space="preserve">A </w:t>
-            </w:r>
-            <w:proofErr w:type="spellStart"/>
-            <w:r>
-              <w:rPr>
-                <w:rFonts w:ascii="Calibri" w:hAnsi="Calibri"/>
                 <w:color w:val="000000"/>
                 <w:sz w:val="18"/>
                 <w:szCs w:val="18"/>
               </w:rPr>
-              <w:t>veces</w:t>
-            </w:r>
-            <w:proofErr w:type="spellEnd"/>
-            <w:r>
-              <w:rPr>
-                <w:rFonts w:ascii="Calibri" w:hAnsi="Calibri"/>
-                <w:color w:val="000000"/>
-                <w:sz w:val="18"/>
-                <w:szCs w:val="18"/>
-              </w:rPr>
-              <w:t xml:space="preserve"> </w:t>
-            </w:r>
-            <w:proofErr w:type="spellStart"/>
-            <w:r>
-              <w:rPr>
-                <w:rFonts w:ascii="Calibri" w:hAnsi="Calibri"/>
-                <w:color w:val="000000"/>
-                <w:sz w:val="18"/>
-                <w:szCs w:val="18"/>
-              </w:rPr>
-              <w:t>yo</w:t>
-            </w:r>
-            <w:proofErr w:type="spellEnd"/>
-            <w:r>
-              <w:rPr>
-                <w:rFonts w:ascii="Calibri" w:hAnsi="Calibri"/>
-                <w:color w:val="000000"/>
-                <w:sz w:val="18"/>
-                <w:szCs w:val="18"/>
-              </w:rPr>
-              <w:t xml:space="preserve"> </w:t>
-            </w:r>
-            <w:proofErr w:type="spellStart"/>
-            <w:r>
-              <w:rPr>
-                <w:rFonts w:ascii="Calibri" w:hAnsi="Calibri"/>
-                <w:color w:val="000000"/>
-                <w:sz w:val="18"/>
-                <w:szCs w:val="18"/>
-              </w:rPr>
-              <w:t>sentir</w:t>
-            </w:r>
-            <w:proofErr w:type="spellEnd"/>
-            <w:r>
-              <w:rPr>
-                <w:rFonts w:ascii="Calibri" w:hAnsi="Calibri"/>
-                <w:color w:val="000000"/>
-                <w:sz w:val="18"/>
-                <w:szCs w:val="18"/>
-              </w:rPr>
-              <w:t xml:space="preserve"> </w:t>
-            </w:r>
-            <w:proofErr w:type="spellStart"/>
-            <w:r>
-              <w:rPr>
-                <w:rFonts w:ascii="Calibri" w:hAnsi="Calibri"/>
-                <w:color w:val="000000"/>
-                <w:sz w:val="18"/>
-                <w:szCs w:val="18"/>
-              </w:rPr>
-              <w:t>como</w:t>
-            </w:r>
-            <w:proofErr w:type="spellEnd"/>
-            <w:r>
-              <w:rPr>
-                <w:rFonts w:ascii="Calibri" w:hAnsi="Calibri"/>
-                <w:color w:val="000000"/>
-                <w:sz w:val="18"/>
-                <w:szCs w:val="18"/>
-              </w:rPr>
-              <w:t xml:space="preserve"> </w:t>
-            </w:r>
-            <w:proofErr w:type="spellStart"/>
-            <w:r>
-              <w:rPr>
-                <w:rFonts w:ascii="Calibri" w:hAnsi="Calibri"/>
-                <w:color w:val="000000"/>
-                <w:sz w:val="18"/>
-                <w:szCs w:val="18"/>
-              </w:rPr>
-              <w:t>yo</w:t>
-            </w:r>
-            <w:proofErr w:type="spellEnd"/>
-            <w:r>
-              <w:rPr>
-                <w:rFonts w:ascii="Calibri" w:hAnsi="Calibri"/>
-                <w:color w:val="000000"/>
-                <w:sz w:val="18"/>
-                <w:szCs w:val="18"/>
-              </w:rPr>
-              <w:t xml:space="preserve"> era </w:t>
-            </w:r>
-            <w:proofErr w:type="spellStart"/>
-            <w:r>
-              <w:rPr>
-                <w:rFonts w:ascii="Calibri" w:hAnsi="Calibri"/>
-                <w:color w:val="000000"/>
-                <w:sz w:val="18"/>
-                <w:szCs w:val="18"/>
-              </w:rPr>
-              <w:t>nacido</w:t>
-            </w:r>
-            <w:proofErr w:type="spellEnd"/>
-            <w:r>
-              <w:rPr>
-                <w:rFonts w:ascii="Calibri" w:hAnsi="Calibri"/>
-                <w:color w:val="000000"/>
-                <w:sz w:val="18"/>
-                <w:szCs w:val="18"/>
-              </w:rPr>
-              <w:t xml:space="preserve"> con un </w:t>
-            </w:r>
-            <w:proofErr w:type="spellStart"/>
-            <w:r>
-              <w:rPr>
-                <w:rFonts w:ascii="Calibri" w:hAnsi="Calibri"/>
-                <w:color w:val="000000"/>
-                <w:sz w:val="18"/>
-                <w:szCs w:val="18"/>
-              </w:rPr>
-              <w:t>fuga</w:t>
-            </w:r>
-            <w:proofErr w:type="spellEnd"/>
-            <w:r>
-              <w:rPr>
-                <w:rFonts w:ascii="Calibri" w:hAnsi="Calibri"/>
-                <w:color w:val="000000"/>
-                <w:sz w:val="18"/>
-                <w:szCs w:val="18"/>
-              </w:rPr>
-              <w:t xml:space="preserve"> </w:t>
+              <w:t>4</w:t>
             </w:r>
           </w:p>
         </w:tc>
@@ -1059,15 +785,6 @@
                 <w:szCs w:val="18"/>
               </w:rPr>
             </w:pPr>
-            <w:proofErr w:type="spellStart"/>
-            <w:r>
-              <w:rPr>
-                <w:rFonts w:ascii="Calibri" w:hAnsi="Calibri"/>
-                <w:sz w:val="18"/>
-                <w:szCs w:val="18"/>
-              </w:rPr>
-              <w:t>C</w:t>
-            </w:r>
             <w:r>
               <w:rPr>
                 <w:rFonts w:ascii="Calibri" w:hAnsi="Calibri"/>
@@ -1075,137 +792,7 @@
                 <w:sz w:val="18"/>
                 <w:szCs w:val="18"/>
               </w:rPr>
-              <w:t>ualquier</w:t>
-            </w:r>
-            <w:proofErr w:type="spellEnd"/>
-            <w:r>
-              <w:rPr>
-                <w:rFonts w:ascii="Calibri" w:hAnsi="Calibri"/>
-                <w:color w:val="000000"/>
-                <w:sz w:val="18"/>
-                <w:szCs w:val="18"/>
-              </w:rPr>
-              <w:t xml:space="preserve"> </w:t>
-            </w:r>
-            <w:proofErr w:type="spellStart"/>
-            <w:r>
-              <w:rPr>
-                <w:rFonts w:ascii="Calibri" w:hAnsi="Calibri"/>
-                <w:color w:val="000000"/>
-                <w:sz w:val="18"/>
-                <w:szCs w:val="18"/>
-              </w:rPr>
-              <w:t>bondad</w:t>
-            </w:r>
-            <w:proofErr w:type="spellEnd"/>
-            <w:r>
-              <w:rPr>
-                <w:rFonts w:ascii="Calibri" w:hAnsi="Calibri"/>
-                <w:color w:val="000000"/>
-                <w:sz w:val="18"/>
-                <w:szCs w:val="18"/>
-              </w:rPr>
-              <w:t xml:space="preserve"> </w:t>
-            </w:r>
-            <w:proofErr w:type="spellStart"/>
-            <w:r>
-              <w:rPr>
-                <w:rFonts w:ascii="Calibri" w:hAnsi="Calibri"/>
-                <w:color w:val="000000"/>
-                <w:sz w:val="18"/>
-                <w:szCs w:val="18"/>
-              </w:rPr>
-              <w:t>yo</w:t>
-            </w:r>
-            <w:proofErr w:type="spellEnd"/>
-            <w:r>
-              <w:rPr>
-                <w:rFonts w:ascii="Calibri" w:hAnsi="Calibri"/>
-                <w:color w:val="000000"/>
-                <w:sz w:val="18"/>
-                <w:szCs w:val="18"/>
-              </w:rPr>
-              <w:t xml:space="preserve"> </w:t>
-            </w:r>
-            <w:proofErr w:type="spellStart"/>
-            <w:r>
-              <w:rPr>
-                <w:rFonts w:ascii="Calibri" w:hAnsi="Calibri"/>
-                <w:color w:val="000000"/>
-                <w:sz w:val="18"/>
-                <w:szCs w:val="18"/>
-              </w:rPr>
-              <w:t>comenzo</w:t>
-            </w:r>
-            <w:proofErr w:type="spellEnd"/>
-            <w:r>
-              <w:rPr>
-                <w:rFonts w:ascii="Calibri" w:hAnsi="Calibri"/>
-                <w:color w:val="000000"/>
-                <w:sz w:val="18"/>
-                <w:szCs w:val="18"/>
-              </w:rPr>
-              <w:t xml:space="preserve"> con solo lentamente </w:t>
-            </w:r>
-            <w:proofErr w:type="spellStart"/>
-            <w:r>
-              <w:rPr>
-                <w:rFonts w:ascii="Calibri" w:hAnsi="Calibri"/>
-                <w:color w:val="000000"/>
-                <w:sz w:val="18"/>
-                <w:szCs w:val="18"/>
-              </w:rPr>
-              <w:t>derramado</w:t>
-            </w:r>
-            <w:proofErr w:type="spellEnd"/>
-            <w:r>
-              <w:rPr>
-                <w:rFonts w:ascii="Calibri" w:hAnsi="Calibri"/>
-                <w:color w:val="000000"/>
-                <w:sz w:val="18"/>
-                <w:szCs w:val="18"/>
-              </w:rPr>
-              <w:t xml:space="preserve"> </w:t>
-            </w:r>
-            <w:proofErr w:type="spellStart"/>
-            <w:r>
-              <w:rPr>
-                <w:rFonts w:ascii="Calibri" w:hAnsi="Calibri"/>
-                <w:color w:val="000000"/>
-                <w:sz w:val="18"/>
-                <w:szCs w:val="18"/>
-              </w:rPr>
-              <w:t>fuera</w:t>
-            </w:r>
-            <w:proofErr w:type="spellEnd"/>
-            <w:r>
-              <w:rPr>
-                <w:rFonts w:ascii="Calibri" w:hAnsi="Calibri"/>
-                <w:color w:val="000000"/>
-                <w:sz w:val="18"/>
-                <w:szCs w:val="18"/>
-              </w:rPr>
-              <w:t xml:space="preserve"> de </w:t>
-            </w:r>
-            <w:proofErr w:type="spellStart"/>
-            <w:r>
-              <w:rPr>
-                <w:rFonts w:ascii="Calibri" w:hAnsi="Calibri"/>
-                <w:color w:val="000000"/>
-                <w:sz w:val="18"/>
-                <w:szCs w:val="18"/>
-              </w:rPr>
-              <w:t>yo</w:t>
-            </w:r>
-            <w:proofErr w:type="spellEnd"/>
-            <w:r>
-              <w:rPr>
-                <w:rFonts w:ascii="Calibri" w:hAnsi="Calibri"/>
-                <w:color w:val="000000"/>
-                <w:sz w:val="18"/>
-                <w:szCs w:val="18"/>
-              </w:rPr>
-              <w:t xml:space="preserve"> </w:t>
+              <w:t>5</w:t>
             </w:r>
           </w:p>
         </w:tc>
@@ -1351,114 +938,7 @@
                 <w:sz w:val="18"/>
                 <w:szCs w:val="18"/>
               </w:rPr>
-              <w:t>A</w:t>
-            </w:r>
-            <w:r>
-              <w:rPr>
-                <w:rFonts w:ascii="Calibri" w:hAnsi="Calibri" w:cs="Courier"/>
-                <w:color w:val="000000"/>
-                <w:sz w:val="18"/>
-                <w:szCs w:val="18"/>
-              </w:rPr>
-              <w:t xml:space="preserve"> </w:t>
-            </w:r>
-            <w:proofErr w:type="spellStart"/>
-            <w:r>
-              <w:rPr>
-                <w:rFonts w:ascii="Calibri" w:hAnsi="Calibri"/>
-                <w:sz w:val="18"/>
-                <w:szCs w:val="18"/>
-              </w:rPr>
-              <w:t>hora</w:t>
-            </w:r>
-            <w:proofErr w:type="spellEnd"/>
-            <w:r>
-              <w:rPr>
-                <w:rFonts w:ascii="Calibri" w:hAnsi="Calibri"/>
-                <w:sz w:val="18"/>
-                <w:szCs w:val="18"/>
-              </w:rPr>
-              <w:t xml:space="preserve"> </w:t>
-            </w:r>
-            <w:proofErr w:type="spellStart"/>
-            <w:r>
-              <w:rPr>
-                <w:rFonts w:ascii="Calibri" w:hAnsi="Calibri"/>
-                <w:sz w:val="18"/>
-                <w:szCs w:val="18"/>
-              </w:rPr>
-              <w:t>ello</w:t>
-            </w:r>
-            <w:proofErr w:type="spellEnd"/>
-            <w:r>
-              <w:rPr>
-                <w:rFonts w:ascii="Calibri" w:hAnsi="Calibri"/>
-                <w:sz w:val="18"/>
-                <w:szCs w:val="18"/>
-              </w:rPr>
-              <w:t xml:space="preserve"> </w:t>
-            </w:r>
-            <w:proofErr w:type="spellStart"/>
-            <w:r>
-              <w:rPr>
-                <w:rFonts w:ascii="Calibri" w:hAnsi="Calibri"/>
-                <w:sz w:val="18"/>
-                <w:szCs w:val="18"/>
-              </w:rPr>
-              <w:t>es</w:t>
-            </w:r>
-            <w:proofErr w:type="spellEnd"/>
-            <w:r>
-              <w:rPr>
-                <w:rFonts w:ascii="Calibri" w:hAnsi="Calibri"/>
-                <w:sz w:val="18"/>
-                <w:szCs w:val="18"/>
-              </w:rPr>
-              <w:t xml:space="preserve"> </w:t>
-            </w:r>
-            <w:proofErr w:type="spellStart"/>
-            <w:r>
-              <w:rPr>
-                <w:rFonts w:ascii="Calibri" w:hAnsi="Calibri"/>
-                <w:bCs/>
-                <w:iCs/>
-                <w:sz w:val="18"/>
-                <w:szCs w:val="18"/>
-              </w:rPr>
-              <w:t>todo</w:t>
-            </w:r>
-            <w:proofErr w:type="spellEnd"/>
-            <w:r>
-              <w:rPr>
-                <w:rFonts w:ascii="Calibri" w:hAnsi="Calibri"/>
-                <w:bCs/>
-                <w:iCs/>
-                <w:sz w:val="18"/>
-                <w:szCs w:val="18"/>
-              </w:rPr>
-              <w:t xml:space="preserve"> </w:t>
-            </w:r>
-            <w:proofErr w:type="spellStart"/>
-            <w:r>
-              <w:rPr>
-                <w:rFonts w:ascii="Calibri" w:hAnsi="Calibri"/>
-                <w:bCs/>
-                <w:iCs/>
-                <w:sz w:val="18"/>
-                <w:szCs w:val="18"/>
-              </w:rPr>
-              <w:t>ido</w:t>
-            </w:r>
-            <w:proofErr w:type="spellEnd"/>
-            <w:r>
-              <w:rPr>
-                <w:rFonts w:ascii="Calibri" w:hAnsi="Calibri"/>
-                <w:bCs/>
-                <w:iCs/>
-                <w:sz w:val="18"/>
-                <w:szCs w:val="18"/>
-              </w:rPr>
-              <w:t xml:space="preserve"> </w:t>
+              <w:t>6</w:t>
             </w:r>
           </w:p>
         </w:tc>
@@ -1593,15 +1073,6 @@
                 <w:szCs w:val="18"/>
               </w:rPr>
             </w:pPr>
-            <w:proofErr w:type="spellStart"/>
-            <w:r>
-              <w:rPr>
-                <w:rFonts w:ascii="Calibri" w:hAnsi="Calibri"/>
-                <w:sz w:val="18"/>
-                <w:szCs w:val="18"/>
-              </w:rPr>
-              <w:t>U</w:t>
-            </w:r>
             <w:r>
               <w:rPr>
                 <w:rFonts w:ascii="Calibri" w:hAnsi="Calibri"/>
@@ -1609,57 +1080,7 @@
                 <w:sz w:val="18"/>
                 <w:szCs w:val="18"/>
               </w:rPr>
-              <w:t>sted</w:t>
-            </w:r>
-            <w:proofErr w:type="spellEnd"/>
-            <w:r>
-              <w:rPr>
-                <w:rFonts w:ascii="Calibri" w:hAnsi="Calibri"/>
-                <w:color w:val="000000"/>
-                <w:sz w:val="18"/>
-                <w:szCs w:val="18"/>
-              </w:rPr>
-              <w:t xml:space="preserve"> </w:t>
-            </w:r>
-            <w:proofErr w:type="spellStart"/>
-            <w:r>
-              <w:rPr>
-                <w:rFonts w:ascii="Calibri" w:hAnsi="Calibri"/>
-                <w:color w:val="000000"/>
-                <w:sz w:val="18"/>
-                <w:szCs w:val="18"/>
-              </w:rPr>
-              <w:t>hizo</w:t>
-            </w:r>
-            <w:proofErr w:type="spellEnd"/>
-            <w:r>
-              <w:rPr>
-                <w:rFonts w:ascii="Calibri" w:hAnsi="Calibri"/>
-                <w:color w:val="000000"/>
-                <w:sz w:val="18"/>
-                <w:szCs w:val="18"/>
-              </w:rPr>
-              <w:t xml:space="preserve"> no saber </w:t>
-            </w:r>
-            <w:proofErr w:type="spellStart"/>
-            <w:r>
-              <w:rPr>
-                <w:rFonts w:ascii="Calibri" w:hAnsi="Calibri"/>
-                <w:color w:val="000000"/>
-                <w:sz w:val="18"/>
-                <w:szCs w:val="18"/>
-              </w:rPr>
-              <w:t>yo</w:t>
-            </w:r>
-            <w:proofErr w:type="spellEnd"/>
-            <w:r>
-              <w:rPr>
-                <w:rFonts w:ascii="Calibri" w:hAnsi="Calibri"/>
-                <w:color w:val="000000"/>
-                <w:sz w:val="18"/>
-                <w:szCs w:val="18"/>
-              </w:rPr>
-              <w:t xml:space="preserve"> </w:t>
+              <w:t>7</w:t>
             </w:r>
           </w:p>
         </w:tc>
@@ -1794,15 +1215,6 @@
                 <w:szCs w:val="18"/>
               </w:rPr>
             </w:pPr>
-            <w:proofErr w:type="spellStart"/>
-            <w:r>
-              <w:rPr>
-                <w:rFonts w:ascii="Calibri" w:hAnsi="Calibri"/>
-                <w:sz w:val="18"/>
-                <w:szCs w:val="18"/>
-              </w:rPr>
-              <w:t>E</w:t>
-            </w:r>
             <w:r>
               <w:rPr>
                 <w:rFonts w:ascii="Calibri" w:hAnsi="Calibri"/>
@@ -1810,97 +1222,7 @@
                 <w:sz w:val="18"/>
                 <w:szCs w:val="18"/>
               </w:rPr>
-              <w:t>ntonces</w:t>
-            </w:r>
-            <w:proofErr w:type="spellEnd"/>
-            <w:r>
-              <w:rPr>
-                <w:rFonts w:ascii="Calibri" w:hAnsi="Calibri"/>
-                <w:color w:val="000000"/>
-                <w:sz w:val="18"/>
-                <w:szCs w:val="18"/>
-              </w:rPr>
-              <w:t xml:space="preserve"> </w:t>
-            </w:r>
-            <w:proofErr w:type="spellStart"/>
-            <w:r>
-              <w:rPr>
-                <w:rFonts w:ascii="Calibri" w:hAnsi="Calibri"/>
-                <w:color w:val="000000"/>
-                <w:sz w:val="18"/>
-                <w:szCs w:val="18"/>
-              </w:rPr>
-              <w:t>usted</w:t>
-            </w:r>
-            <w:proofErr w:type="spellEnd"/>
-            <w:r>
-              <w:rPr>
-                <w:rFonts w:ascii="Calibri" w:hAnsi="Calibri"/>
-                <w:color w:val="000000"/>
-                <w:sz w:val="18"/>
-                <w:szCs w:val="18"/>
-              </w:rPr>
-              <w:t xml:space="preserve"> </w:t>
-            </w:r>
-            <w:proofErr w:type="spellStart"/>
-            <w:r>
-              <w:rPr>
-                <w:rFonts w:ascii="Calibri" w:hAnsi="Calibri"/>
-                <w:color w:val="000000"/>
-                <w:sz w:val="18"/>
-                <w:szCs w:val="18"/>
-              </w:rPr>
-              <w:t>cayo</w:t>
-            </w:r>
-            <w:proofErr w:type="spellEnd"/>
-            <w:r>
-              <w:rPr>
-                <w:rFonts w:ascii="Calibri" w:hAnsi="Calibri"/>
-                <w:color w:val="000000"/>
-                <w:sz w:val="18"/>
-                <w:szCs w:val="18"/>
-              </w:rPr>
-              <w:t xml:space="preserve"> en </w:t>
-            </w:r>
-            <w:proofErr w:type="spellStart"/>
-            <w:r>
-              <w:rPr>
-                <w:rFonts w:ascii="Calibri" w:hAnsi="Calibri"/>
-                <w:color w:val="000000"/>
-                <w:sz w:val="18"/>
-                <w:szCs w:val="18"/>
-              </w:rPr>
-              <w:t>amor</w:t>
-            </w:r>
-            <w:proofErr w:type="spellEnd"/>
-            <w:r>
-              <w:rPr>
-                <w:rFonts w:ascii="Calibri" w:hAnsi="Calibri"/>
-                <w:color w:val="000000"/>
-                <w:sz w:val="18"/>
-                <w:szCs w:val="18"/>
-              </w:rPr>
-              <w:t xml:space="preserve"> con </w:t>
-            </w:r>
-            <w:proofErr w:type="spellStart"/>
-            <w:r>
-              <w:rPr>
-                <w:rFonts w:ascii="Calibri" w:hAnsi="Calibri"/>
-                <w:color w:val="000000"/>
-                <w:sz w:val="18"/>
-                <w:szCs w:val="18"/>
-              </w:rPr>
-              <w:t>yo</w:t>
-            </w:r>
-            <w:proofErr w:type="spellEnd"/>
-            <w:r>
-              <w:rPr>
-                <w:rFonts w:ascii="Calibri" w:hAnsi="Calibri"/>
-                <w:color w:val="000000"/>
-                <w:sz w:val="18"/>
-                <w:szCs w:val="18"/>
-              </w:rPr>
-              <w:t xml:space="preserve"> </w:t>
+              <w:t>8</w:t>
             </w:r>
           </w:p>
         </w:tc>
@@ -2051,15 +1373,6 @@
                 <w:szCs w:val="18"/>
               </w:rPr>
             </w:pPr>
-            <w:proofErr w:type="spellStart"/>
-            <w:r>
-              <w:rPr>
-                <w:rFonts w:ascii="Calibri" w:hAnsi="Calibri"/>
-                <w:sz w:val="18"/>
-                <w:szCs w:val="18"/>
-              </w:rPr>
-              <w:t>A</w:t>
-            </w:r>
             <w:r>
               <w:rPr>
                 <w:rFonts w:ascii="Calibri" w:hAnsi="Calibri"/>
@@ -2067,49 +1380,8 @@
                 <w:sz w:val="18"/>
                 <w:szCs w:val="18"/>
               </w:rPr>
-              <w:t>hora</w:t>
-            </w:r>
-            <w:proofErr w:type="spellEnd"/>
-            <w:r>
-              <w:rPr>
-                <w:rFonts w:ascii="Calibri" w:hAnsi="Calibri"/>
-                <w:color w:val="000000"/>
-                <w:sz w:val="18"/>
-                <w:szCs w:val="18"/>
-              </w:rPr>
-              <w:t xml:space="preserve"> </w:t>
-            </w:r>
-            <w:proofErr w:type="spellStart"/>
-            <w:r>
-              <w:rPr>
-                <w:rFonts w:ascii="Calibri" w:hAnsi="Calibri"/>
-                <w:color w:val="000000"/>
-                <w:sz w:val="18"/>
-                <w:szCs w:val="18"/>
-              </w:rPr>
-              <w:t>usted</w:t>
-            </w:r>
-            <w:proofErr w:type="spellEnd"/>
-            <w:r>
-              <w:rPr>
-                <w:rFonts w:ascii="Calibri" w:hAnsi="Calibri"/>
-                <w:color w:val="000000"/>
-                <w:sz w:val="18"/>
-                <w:szCs w:val="18"/>
-              </w:rPr>
-              <w:t xml:space="preserve"> saber </w:t>
-            </w:r>
-            <w:proofErr w:type="spellStart"/>
-            <w:r>
-              <w:rPr>
-                <w:rFonts w:ascii="Calibri" w:hAnsi="Calibri"/>
-                <w:color w:val="000000"/>
-                <w:sz w:val="18"/>
-                <w:szCs w:val="18"/>
-              </w:rPr>
-              <w:t>yo</w:t>
-            </w:r>
-            <w:proofErr w:type="spellEnd"/>
+              <w:t>9</w:t>
+            </w:r>
           </w:p>
         </w:tc>
         <w:tc>
@@ -2243,15 +1515,6 @@
                 <w:szCs w:val="18"/>
               </w:rPr>
             </w:pPr>
-            <w:proofErr w:type="spellStart"/>
-            <w:r>
-              <w:rPr>
-                <w:rFonts w:ascii="Calibri" w:hAnsi="Calibri"/>
-                <w:sz w:val="18"/>
-                <w:szCs w:val="18"/>
-              </w:rPr>
-              <w:t>Y</w:t>
-            </w:r>
             <w:r>
               <w:rPr>
                 <w:rFonts w:ascii="Calibri" w:hAnsi="Calibri"/>
@@ -2259,89 +1522,8 @@
                 <w:sz w:val="18"/>
                 <w:szCs w:val="18"/>
               </w:rPr>
-              <w:t>o</w:t>
-            </w:r>
-            <w:proofErr w:type="spellEnd"/>
-            <w:r>
-              <w:rPr>
-                <w:rFonts w:ascii="Calibri" w:hAnsi="Calibri"/>
-                <w:color w:val="000000"/>
-                <w:sz w:val="18"/>
-                <w:szCs w:val="18"/>
-              </w:rPr>
-              <w:t xml:space="preserve"> </w:t>
-            </w:r>
-            <w:proofErr w:type="spellStart"/>
-            <w:r>
-              <w:rPr>
-                <w:rFonts w:ascii="Calibri" w:hAnsi="Calibri"/>
-                <w:color w:val="000000"/>
-                <w:sz w:val="18"/>
-                <w:szCs w:val="18"/>
-              </w:rPr>
-              <w:t>necesidad</w:t>
-            </w:r>
-            <w:proofErr w:type="spellEnd"/>
-            <w:r>
-              <w:rPr>
-                <w:rFonts w:ascii="Calibri" w:hAnsi="Calibri"/>
-                <w:color w:val="000000"/>
-                <w:sz w:val="18"/>
-                <w:szCs w:val="18"/>
-              </w:rPr>
-              <w:t xml:space="preserve"> a </w:t>
-            </w:r>
-            <w:proofErr w:type="spellStart"/>
-            <w:r>
-              <w:rPr>
-                <w:rFonts w:ascii="Calibri" w:hAnsi="Calibri"/>
-                <w:color w:val="000000"/>
-                <w:sz w:val="18"/>
-                <w:szCs w:val="18"/>
-              </w:rPr>
-              <w:t>ir</w:t>
-            </w:r>
-            <w:proofErr w:type="spellEnd"/>
-            <w:r>
-              <w:rPr>
-                <w:rFonts w:ascii="Calibri" w:hAnsi="Calibri"/>
-                <w:color w:val="000000"/>
-                <w:sz w:val="18"/>
-                <w:szCs w:val="18"/>
-              </w:rPr>
-              <w:t xml:space="preserve"> </w:t>
-            </w:r>
-            <w:proofErr w:type="spellStart"/>
-            <w:r>
-              <w:rPr>
-                <w:rFonts w:ascii="Calibri" w:hAnsi="Calibri"/>
-                <w:color w:val="000000"/>
-                <w:sz w:val="18"/>
-                <w:szCs w:val="18"/>
-              </w:rPr>
-              <w:t>tomar</w:t>
-            </w:r>
-            <w:proofErr w:type="spellEnd"/>
-            <w:r>
-              <w:rPr>
-                <w:rFonts w:ascii="Calibri" w:hAnsi="Calibri"/>
-                <w:color w:val="000000"/>
-                <w:sz w:val="18"/>
-                <w:szCs w:val="18"/>
-              </w:rPr>
-              <w:t xml:space="preserve"> un </w:t>
-            </w:r>
-            <w:proofErr w:type="spellStart"/>
-            <w:r>
-              <w:rPr>
-                <w:rFonts w:ascii="Calibri" w:hAnsi="Calibri"/>
-                <w:color w:val="000000"/>
-                <w:sz w:val="18"/>
-                <w:szCs w:val="18"/>
-              </w:rPr>
-              <w:t>ducha</w:t>
-            </w:r>
-            <w:proofErr w:type="spellEnd"/>
+              <w:t>10</w:t>
+            </w:r>
           </w:p>
         </w:tc>
         <w:tc>
@@ -2483,15 +1665,6 @@
                 <w:szCs w:val="18"/>
               </w:rPr>
             </w:pPr>
-            <w:proofErr w:type="spellStart"/>
-            <w:r>
-              <w:rPr>
-                <w:rFonts w:ascii="Calibri" w:hAnsi="Calibri"/>
-                <w:sz w:val="18"/>
-                <w:szCs w:val="18"/>
-              </w:rPr>
-              <w:t>Y</w:t>
-            </w:r>
             <w:r>
               <w:rPr>
                 <w:rFonts w:ascii="Calibri" w:hAnsi="Calibri"/>
@@ -2499,109 +1672,8 @@
                 <w:sz w:val="18"/>
                 <w:szCs w:val="18"/>
               </w:rPr>
-              <w:t>o</w:t>
-            </w:r>
-            <w:proofErr w:type="spellEnd"/>
-            <w:r>
-              <w:rPr>
-                <w:rFonts w:ascii="Calibri" w:hAnsi="Calibri"/>
-                <w:color w:val="000000"/>
-                <w:sz w:val="18"/>
-                <w:szCs w:val="18"/>
-              </w:rPr>
-              <w:t xml:space="preserve"> </w:t>
-            </w:r>
-            <w:proofErr w:type="spellStart"/>
-            <w:r>
-              <w:rPr>
-                <w:rFonts w:ascii="Calibri" w:hAnsi="Calibri"/>
-                <w:color w:val="000000"/>
-                <w:sz w:val="18"/>
-                <w:szCs w:val="18"/>
-              </w:rPr>
-              <w:t>puede</w:t>
-            </w:r>
-            <w:proofErr w:type="spellEnd"/>
-            <w:r>
-              <w:rPr>
-                <w:rFonts w:ascii="Calibri" w:hAnsi="Calibri"/>
-                <w:color w:val="000000"/>
-                <w:sz w:val="18"/>
-                <w:szCs w:val="18"/>
-              </w:rPr>
-              <w:t xml:space="preserve"> no </w:t>
-            </w:r>
-            <w:proofErr w:type="spellStart"/>
-            <w:r>
-              <w:rPr>
-                <w:rFonts w:ascii="Calibri" w:hAnsi="Calibri"/>
-                <w:color w:val="000000"/>
-                <w:sz w:val="18"/>
-                <w:szCs w:val="18"/>
-              </w:rPr>
-              <w:t>decir</w:t>
-            </w:r>
-            <w:proofErr w:type="spellEnd"/>
-            <w:r>
-              <w:rPr>
-                <w:rFonts w:ascii="Calibri" w:hAnsi="Calibri"/>
-                <w:color w:val="000000"/>
-                <w:sz w:val="18"/>
-                <w:szCs w:val="18"/>
-              </w:rPr>
-              <w:t xml:space="preserve"> </w:t>
-            </w:r>
-            <w:proofErr w:type="spellStart"/>
-            <w:r>
-              <w:rPr>
-                <w:rFonts w:ascii="Calibri" w:hAnsi="Calibri"/>
-                <w:color w:val="000000"/>
-                <w:sz w:val="18"/>
-                <w:szCs w:val="18"/>
-              </w:rPr>
-              <w:t>si</w:t>
-            </w:r>
-            <w:proofErr w:type="spellEnd"/>
-            <w:r>
-              <w:rPr>
-                <w:rFonts w:ascii="Calibri" w:hAnsi="Calibri"/>
-                <w:color w:val="000000"/>
-                <w:sz w:val="18"/>
-                <w:szCs w:val="18"/>
-              </w:rPr>
-              <w:t xml:space="preserve"> </w:t>
-            </w:r>
-            <w:proofErr w:type="spellStart"/>
-            <w:r>
-              <w:rPr>
-                <w:rFonts w:ascii="Calibri" w:hAnsi="Calibri"/>
-                <w:color w:val="000000"/>
-                <w:sz w:val="18"/>
-                <w:szCs w:val="18"/>
-              </w:rPr>
-              <w:t>yo</w:t>
-            </w:r>
-            <w:proofErr w:type="spellEnd"/>
-            <w:r>
-              <w:rPr>
-                <w:rFonts w:ascii="Calibri" w:hAnsi="Calibri"/>
-                <w:color w:val="000000"/>
-                <w:sz w:val="18"/>
-                <w:szCs w:val="18"/>
-              </w:rPr>
-              <w:t xml:space="preserve"> soy </w:t>
-            </w:r>
-            <w:proofErr w:type="spellStart"/>
-            <w:r>
-              <w:rPr>
-                <w:rFonts w:ascii="Calibri" w:hAnsi="Calibri"/>
-                <w:color w:val="000000"/>
-                <w:sz w:val="18"/>
-                <w:szCs w:val="18"/>
-              </w:rPr>
-              <w:t>llorando</w:t>
-            </w:r>
-            <w:proofErr w:type="spellEnd"/>
+              <w:t>11</w:t>
+            </w:r>
           </w:p>
         </w:tc>
         <w:tc>
@@ -2751,15 +1823,6 @@
                 <w:szCs w:val="18"/>
               </w:rPr>
             </w:pPr>
-            <w:proofErr w:type="spellStart"/>
-            <w:r>
-              <w:rPr>
-                <w:rFonts w:ascii="Calibri" w:hAnsi="Calibri"/>
-                <w:sz w:val="18"/>
-                <w:szCs w:val="18"/>
-              </w:rPr>
-              <w:t>Y</w:t>
-            </w:r>
             <w:r>
               <w:rPr>
                 <w:rFonts w:ascii="Calibri" w:hAnsi="Calibri"/>
@@ -2767,89 +1830,8 @@
                 <w:sz w:val="18"/>
                 <w:szCs w:val="18"/>
               </w:rPr>
-              <w:t>o</w:t>
-            </w:r>
-            <w:proofErr w:type="spellEnd"/>
-            <w:r>
-              <w:rPr>
-                <w:rFonts w:ascii="Calibri" w:hAnsi="Calibri"/>
-                <w:color w:val="000000"/>
-                <w:sz w:val="18"/>
-                <w:szCs w:val="18"/>
-              </w:rPr>
-              <w:t xml:space="preserve"> solo </w:t>
-            </w:r>
-            <w:proofErr w:type="spellStart"/>
-            <w:r>
-              <w:rPr>
-                <w:rFonts w:ascii="Calibri" w:hAnsi="Calibri"/>
-                <w:color w:val="000000"/>
-                <w:sz w:val="18"/>
-                <w:szCs w:val="18"/>
-              </w:rPr>
-              <w:t>gastado</w:t>
-            </w:r>
-            <w:proofErr w:type="spellEnd"/>
-            <w:r>
-              <w:rPr>
-                <w:rFonts w:ascii="Calibri" w:hAnsi="Calibri"/>
-                <w:color w:val="000000"/>
-                <w:sz w:val="18"/>
-                <w:szCs w:val="18"/>
-              </w:rPr>
-              <w:t xml:space="preserve"> 7 </w:t>
-            </w:r>
-            <w:proofErr w:type="spellStart"/>
-            <w:r>
-              <w:rPr>
-                <w:rFonts w:ascii="Calibri" w:hAnsi="Calibri"/>
-                <w:color w:val="000000"/>
-                <w:sz w:val="18"/>
-                <w:szCs w:val="18"/>
-              </w:rPr>
-              <w:t>horas</w:t>
-            </w:r>
-            <w:proofErr w:type="spellEnd"/>
-            <w:r>
-              <w:rPr>
-                <w:rFonts w:ascii="Calibri" w:hAnsi="Calibri"/>
-                <w:color w:val="000000"/>
-                <w:sz w:val="18"/>
-                <w:szCs w:val="18"/>
-              </w:rPr>
-              <w:t xml:space="preserve"> </w:t>
-            </w:r>
-            <w:proofErr w:type="spellStart"/>
-            <w:r>
-              <w:rPr>
-                <w:rFonts w:ascii="Calibri" w:hAnsi="Calibri"/>
-                <w:color w:val="000000"/>
-                <w:sz w:val="18"/>
-                <w:szCs w:val="18"/>
-              </w:rPr>
-              <w:t>jugando</w:t>
-            </w:r>
-            <w:proofErr w:type="spellEnd"/>
-            <w:r>
-              <w:rPr>
-                <w:rFonts w:ascii="Calibri" w:hAnsi="Calibri"/>
-                <w:color w:val="000000"/>
-                <w:sz w:val="18"/>
-                <w:szCs w:val="18"/>
-              </w:rPr>
-              <w:t xml:space="preserve"> con </w:t>
-            </w:r>
-            <w:proofErr w:type="spellStart"/>
-            <w:r>
-              <w:rPr>
-                <w:rFonts w:ascii="Calibri" w:hAnsi="Calibri"/>
-                <w:color w:val="000000"/>
-                <w:sz w:val="18"/>
-                <w:szCs w:val="18"/>
-              </w:rPr>
-              <w:t>fuentes</w:t>
-            </w:r>
-            <w:proofErr w:type="spellEnd"/>
+              <w:t>12</w:t>
+            </w:r>
           </w:p>
         </w:tc>
         <w:tc>
@@ -2987,29 +1969,38 @@
         <w:tblLook w:val="04A0" w:firstRow="1" w:lastRow="0" w:firstColumn="1" w:lastColumn="0" w:noHBand="0" w:noVBand="1"/>
       </w:tblPr>
       <w:tblGrid>
-        <w:gridCol w:w="2088"/>
-        <w:gridCol w:w="2088"/>
-        <w:gridCol w:w="4662"/>
+        <w:gridCol w:w="738"/>
+        <w:gridCol w:w="4050"/>
+        <w:gridCol w:w="4050"/>
       </w:tblGrid>
       <w:tr>
         <w:tc>
           <w:tcPr>
-            <w:tcW w:w="2088" w:type="dxa"/>
-          </w:tcPr>
-          <w:p>
-            <w:pPr>
-              <w:rPr>
-                <w:rFonts w:ascii="Calibri" w:hAnsi="Calibri"/>
-                <w:color w:val="000000" w:themeColor="text1"/>
-                <w:sz w:val="18"/>
-                <w:szCs w:val="18"/>
-              </w:rPr>
-            </w:pPr>
-          </w:p>
-        </w:tc>
-        <w:tc>
-          <w:tcPr>
-            <w:tcW w:w="2088" w:type="dxa"/>
+            <w:tcW w:w="738" w:type="dxa"/>
+          </w:tcPr>
+          <w:p>
+            <w:pPr>
+              <w:rPr>
+                <w:rFonts w:ascii="Calibri" w:hAnsi="Calibri"/>
+                <w:color w:val="000000" w:themeColor="text1"/>
+                <w:sz w:val="18"/>
+                <w:szCs w:val="18"/>
+              </w:rPr>
+            </w:pPr>
+            <w:r>
+              <w:rPr>
+                <w:rFonts w:ascii="Calibri" w:hAnsi="Calibri"/>
+                <w:color w:val="000000" w:themeColor="text1"/>
+                <w:sz w:val="18"/>
+                <w:szCs w:val="18"/>
+              </w:rPr>
+              <w:t>No.</w:t>
+            </w:r>
+          </w:p>
+        </w:tc>
+        <w:tc>
+          <w:tcPr>
+            <w:tcW w:w="4050" w:type="dxa"/>
           </w:tcPr>
           <w:p>
             <w:pPr>
@@ -3033,7 +2024,7 @@
         </w:tc>
         <w:tc>
           <w:tcPr>
-            <w:tcW w:w="4662" w:type="dxa"/>
+            <w:tcW w:w="4050" w:type="dxa"/>
           </w:tcPr>
           <w:p>
             <w:pPr>
@@ -3059,22 +2050,31 @@
       <w:tr>
         <w:tc>
           <w:tcPr>
-            <w:tcW w:w="2088" w:type="dxa"/>
-          </w:tcPr>
-          <w:p>
-            <w:pPr>
-              <w:rPr>
-                <w:rFonts w:ascii="Calibri" w:hAnsi="Calibri"/>
-                <w:color w:val="000000" w:themeColor="text1"/>
-                <w:sz w:val="18"/>
-                <w:szCs w:val="18"/>
-              </w:rPr>
-            </w:pPr>
-          </w:p>
-        </w:tc>
-        <w:tc>
-          <w:tcPr>
-            <w:tcW w:w="2088" w:type="dxa"/>
+            <w:tcW w:w="738" w:type="dxa"/>
+          </w:tcPr>
+          <w:p>
+            <w:pPr>
+              <w:rPr>
+                <w:rFonts w:ascii="Calibri" w:hAnsi="Calibri"/>
+                <w:color w:val="000000" w:themeColor="text1"/>
+                <w:sz w:val="18"/>
+                <w:szCs w:val="18"/>
+              </w:rPr>
+            </w:pPr>
+            <w:r>
+              <w:rPr>
+                <w:rFonts w:ascii="Calibri" w:hAnsi="Calibri"/>
+                <w:color w:val="000000" w:themeColor="text1"/>
+                <w:sz w:val="18"/>
+                <w:szCs w:val="18"/>
+              </w:rPr>
+              <w:t>1</w:t>
+            </w:r>
+          </w:p>
+        </w:tc>
+        <w:tc>
+          <w:tcPr>
+            <w:tcW w:w="4050" w:type="dxa"/>
           </w:tcPr>
           <w:p>
             <w:pPr>
@@ -3140,7 +2140,7 @@
         </w:tc>
         <w:tc>
           <w:tcPr>
-            <w:tcW w:w="4662" w:type="dxa"/>
+            <w:tcW w:w="4050" w:type="dxa"/>
           </w:tcPr>
           <w:p>
             <w:pPr>
@@ -3199,7 +2199,7 @@
       <w:tr>
         <w:tc>
           <w:tcPr>
-            <w:tcW w:w="2088" w:type="dxa"/>
+            <w:tcW w:w="738" w:type="dxa"/>
           </w:tcPr>
           <w:p>
             <w:pPr>
@@ -3212,11 +2212,20 @@
                 <w:szCs w:val="18"/>
               </w:rPr>
             </w:pPr>
-          </w:p>
-        </w:tc>
-        <w:tc>
-          <w:tcPr>
-            <w:tcW w:w="2088" w:type="dxa"/>
+            <w:r>
+              <w:rPr>
+                <w:rFonts w:ascii="Calibri" w:hAnsi="Calibri"/>
+                <w:color w:val="000000" w:themeColor="text1"/>
+                <w:sz w:val="18"/>
+                <w:szCs w:val="18"/>
+              </w:rPr>
+              <w:t>2</w:t>
+            </w:r>
+          </w:p>
+        </w:tc>
+        <w:tc>
+          <w:tcPr>
+            <w:tcW w:w="4050" w:type="dxa"/>
           </w:tcPr>
           <w:p>
             <w:pPr>
@@ -3273,7 +2282,7 @@
         </w:tc>
         <w:tc>
           <w:tcPr>
-            <w:tcW w:w="4662" w:type="dxa"/>
+            <w:tcW w:w="4050" w:type="dxa"/>
           </w:tcPr>
           <w:p>
             <w:pPr>
@@ -3326,18 +2335,1037 @@
               </w:rPr>
               <w:t xml:space="preserve"> terrible.</w:t>
             </w:r>
+          </w:p>
+        </w:tc>
+      </w:tr>
+      <w:tr>
+        <w:tc>
+          <w:tcPr>
+            <w:tcW w:w="738" w:type="dxa"/>
+          </w:tcPr>
+          <w:p>
+            <w:pPr>
+              <w:rPr>
+                <w:rFonts w:ascii="Calibri" w:hAnsi="Calibri"/>
+                <w:bCs/>
+                <w:iCs/>
+                <w:color w:val="000000" w:themeColor="text1"/>
+                <w:sz w:val="18"/>
+                <w:szCs w:val="18"/>
+              </w:rPr>
+            </w:pPr>
+            <w:r>
+              <w:rPr>
+                <w:rFonts w:ascii="Calibri" w:hAnsi="Calibri"/>
+                <w:bCs/>
+                <w:iCs/>
+                <w:color w:val="000000" w:themeColor="text1"/>
+                <w:sz w:val="18"/>
+                <w:szCs w:val="18"/>
+              </w:rPr>
+              <w:t>3</w:t>
+            </w:r>
+          </w:p>
+        </w:tc>
+        <w:tc>
+          <w:tcPr>
+            <w:tcW w:w="4050" w:type="dxa"/>
+          </w:tcPr>
+          <w:p>
+            <w:pPr>
+              <w:rPr>
+                <w:rFonts w:ascii="Calibri" w:hAnsi="Calibri"/>
+                <w:color w:val="000000" w:themeColor="text1"/>
+                <w:sz w:val="18"/>
+                <w:szCs w:val="18"/>
+              </w:rPr>
+            </w:pPr>
+            <w:proofErr w:type="spellStart"/>
+            <w:r>
+              <w:rPr>
+                <w:rFonts w:ascii="Calibri" w:hAnsi="Calibri"/>
+                <w:bCs/>
+                <w:iCs/>
+                <w:color w:val="000000" w:themeColor="text1"/>
+                <w:sz w:val="18"/>
+                <w:szCs w:val="18"/>
+              </w:rPr>
+              <w:t>Todo</w:t>
+            </w:r>
+            <w:proofErr w:type="spellEnd"/>
+            <w:r>
+              <w:rPr>
+                <w:rFonts w:ascii="Calibri" w:hAnsi="Calibri"/>
+                <w:bCs/>
+                <w:iCs/>
+                <w:color w:val="000000" w:themeColor="text1"/>
+                <w:sz w:val="18"/>
+                <w:szCs w:val="18"/>
+              </w:rPr>
+              <w:t xml:space="preserve"> </w:t>
+            </w:r>
+            <w:proofErr w:type="spellStart"/>
+            <w:r>
+              <w:rPr>
+                <w:rFonts w:ascii="Calibri" w:hAnsi="Calibri"/>
+                <w:bCs/>
+                <w:iCs/>
+                <w:color w:val="000000" w:themeColor="text1"/>
+                <w:sz w:val="18"/>
+                <w:szCs w:val="18"/>
+              </w:rPr>
+              <w:t>es</w:t>
+            </w:r>
+            <w:proofErr w:type="spellEnd"/>
+            <w:r>
+              <w:rPr>
+                <w:rFonts w:ascii="Calibri" w:hAnsi="Calibri"/>
+                <w:bCs/>
+                <w:iCs/>
+                <w:color w:val="000000" w:themeColor="text1"/>
+                <w:sz w:val="18"/>
+                <w:szCs w:val="18"/>
+              </w:rPr>
+              <w:t xml:space="preserve"> el </w:t>
+            </w:r>
+            <w:proofErr w:type="spellStart"/>
+            <w:r>
+              <w:rPr>
+                <w:rFonts w:ascii="Calibri" w:hAnsi="Calibri"/>
+                <w:bCs/>
+                <w:iCs/>
+                <w:color w:val="000000" w:themeColor="text1"/>
+                <w:sz w:val="18"/>
+                <w:szCs w:val="18"/>
+              </w:rPr>
+              <w:t>peor</w:t>
+            </w:r>
+            <w:proofErr w:type="spellEnd"/>
+            <w:r>
+              <w:rPr>
+                <w:rFonts w:ascii="Calibri" w:hAnsi="Calibri"/>
+                <w:bCs/>
+                <w:iCs/>
+                <w:color w:val="000000" w:themeColor="text1"/>
+                <w:sz w:val="18"/>
+                <w:szCs w:val="18"/>
+              </w:rPr>
+              <w:t xml:space="preserve"> </w:t>
+            </w:r>
+          </w:p>
+        </w:tc>
+        <w:tc>
+          <w:tcPr>
+            <w:tcW w:w="4050" w:type="dxa"/>
+          </w:tcPr>
+          <w:p>
+            <w:pPr>
+              <w:rPr>
+                <w:rFonts w:ascii="Calibri" w:hAnsi="Calibri"/>
+                <w:bCs/>
+                <w:iCs/>
+                <w:color w:val="000000" w:themeColor="text1"/>
+                <w:sz w:val="18"/>
+                <w:szCs w:val="18"/>
+              </w:rPr>
+            </w:pPr>
+            <w:proofErr w:type="spellStart"/>
+            <w:r>
+              <w:rPr>
+                <w:rFonts w:ascii="Calibri" w:hAnsi="Calibri"/>
+                <w:bCs/>
+                <w:iCs/>
+                <w:color w:val="000000" w:themeColor="text1"/>
+                <w:sz w:val="18"/>
+                <w:szCs w:val="18"/>
+              </w:rPr>
+              <w:t>Todo</w:t>
+            </w:r>
+            <w:proofErr w:type="spellEnd"/>
+            <w:r>
+              <w:rPr>
+                <w:rFonts w:ascii="Calibri" w:hAnsi="Calibri"/>
+                <w:bCs/>
+                <w:iCs/>
+                <w:color w:val="000000" w:themeColor="text1"/>
+                <w:sz w:val="18"/>
+                <w:szCs w:val="18"/>
+              </w:rPr>
+              <w:t xml:space="preserve"> </w:t>
+            </w:r>
+            <w:proofErr w:type="spellStart"/>
+            <w:r>
+              <w:rPr>
+                <w:rFonts w:ascii="Calibri" w:hAnsi="Calibri"/>
+                <w:bCs/>
+                <w:iCs/>
+                <w:color w:val="000000" w:themeColor="text1"/>
+                <w:sz w:val="18"/>
+                <w:szCs w:val="18"/>
+              </w:rPr>
+              <w:t>es</w:t>
+            </w:r>
+            <w:proofErr w:type="spellEnd"/>
+            <w:r>
+              <w:rPr>
+                <w:rFonts w:ascii="Calibri" w:hAnsi="Calibri"/>
+                <w:bCs/>
+                <w:iCs/>
+                <w:color w:val="000000" w:themeColor="text1"/>
+                <w:sz w:val="18"/>
+                <w:szCs w:val="18"/>
+              </w:rPr>
+              <w:t xml:space="preserve"> lo </w:t>
+            </w:r>
+            <w:proofErr w:type="spellStart"/>
+            <w:r>
+              <w:rPr>
+                <w:rFonts w:ascii="Calibri" w:hAnsi="Calibri"/>
+                <w:bCs/>
+                <w:iCs/>
+                <w:color w:val="000000" w:themeColor="text1"/>
+                <w:sz w:val="18"/>
+                <w:szCs w:val="18"/>
+              </w:rPr>
+              <w:t>peor</w:t>
+            </w:r>
+            <w:proofErr w:type="spellEnd"/>
+            <w:r>
+              <w:rPr>
+                <w:rFonts w:ascii="Calibri" w:hAnsi="Calibri"/>
+                <w:bCs/>
+                <w:iCs/>
+                <w:color w:val="000000" w:themeColor="text1"/>
+                <w:sz w:val="18"/>
+                <w:szCs w:val="18"/>
+              </w:rPr>
+              <w:t>.</w:t>
+            </w:r>
+          </w:p>
+        </w:tc>
+      </w:tr>
+      <w:tr>
+        <w:tc>
+          <w:tcPr>
+            <w:tcW w:w="738" w:type="dxa"/>
+          </w:tcPr>
+          <w:p>
+            <w:pPr>
+              <w:pStyle w:val="HTMLPreformatted"/>
+              <w:shd w:val="clear" w:color="auto" w:fill="FFFFFF"/>
+              <w:rPr>
+                <w:rFonts w:ascii="Calibri" w:hAnsi="Calibri"/>
+                <w:color w:val="000000" w:themeColor="text1"/>
+                <w:sz w:val="18"/>
+                <w:szCs w:val="18"/>
+              </w:rPr>
+            </w:pPr>
+            <w:r>
+              <w:rPr>
+                <w:rFonts w:ascii="Calibri" w:hAnsi="Calibri"/>
+                <w:color w:val="000000" w:themeColor="text1"/>
+                <w:sz w:val="18"/>
+                <w:szCs w:val="18"/>
+              </w:rPr>
+              <w:t>4</w:t>
+            </w:r>
+          </w:p>
+        </w:tc>
+        <w:tc>
+          <w:tcPr>
+            <w:tcW w:w="4050" w:type="dxa"/>
+          </w:tcPr>
+          <w:p>
+            <w:pPr>
+              <w:pStyle w:val="HTMLPreformatted"/>
+              <w:shd w:val="clear" w:color="auto" w:fill="FFFFFF"/>
+              <w:rPr>
+                <w:rFonts w:ascii="Calibri" w:hAnsi="Calibri"/>
+                <w:color w:val="000000" w:themeColor="text1"/>
+                <w:sz w:val="18"/>
+                <w:szCs w:val="18"/>
+              </w:rPr>
+            </w:pPr>
+            <w:r>
+              <w:rPr>
+                <w:rFonts w:ascii="Calibri" w:hAnsi="Calibri"/>
+                <w:color w:val="000000" w:themeColor="text1"/>
+                <w:sz w:val="18"/>
+                <w:szCs w:val="18"/>
+              </w:rPr>
+              <w:t xml:space="preserve">A </w:t>
+            </w:r>
+            <w:proofErr w:type="spellStart"/>
+            <w:r>
+              <w:rPr>
+                <w:rFonts w:ascii="Calibri" w:hAnsi="Calibri"/>
+                <w:color w:val="000000" w:themeColor="text1"/>
+                <w:sz w:val="18"/>
+                <w:szCs w:val="18"/>
+              </w:rPr>
+              <w:t>veces</w:t>
+            </w:r>
+            <w:proofErr w:type="spellEnd"/>
+            <w:r>
+              <w:rPr>
+                <w:rFonts w:ascii="Calibri" w:hAnsi="Calibri"/>
+                <w:color w:val="000000" w:themeColor="text1"/>
+                <w:sz w:val="18"/>
+                <w:szCs w:val="18"/>
+              </w:rPr>
+              <w:t xml:space="preserve"> </w:t>
+            </w:r>
+            <w:proofErr w:type="spellStart"/>
+            <w:r>
+              <w:rPr>
+                <w:rFonts w:ascii="Calibri" w:hAnsi="Calibri"/>
+                <w:color w:val="000000" w:themeColor="text1"/>
+                <w:sz w:val="18"/>
+                <w:szCs w:val="18"/>
+              </w:rPr>
+              <w:t>yo</w:t>
+            </w:r>
+            <w:proofErr w:type="spellEnd"/>
+            <w:r>
+              <w:rPr>
+                <w:rFonts w:ascii="Calibri" w:hAnsi="Calibri"/>
+                <w:color w:val="000000" w:themeColor="text1"/>
+                <w:sz w:val="18"/>
+                <w:szCs w:val="18"/>
+              </w:rPr>
+              <w:t xml:space="preserve"> </w:t>
+            </w:r>
+            <w:proofErr w:type="spellStart"/>
+            <w:r>
+              <w:rPr>
+                <w:rFonts w:ascii="Calibri" w:hAnsi="Calibri"/>
+                <w:color w:val="000000" w:themeColor="text1"/>
+                <w:sz w:val="18"/>
+                <w:szCs w:val="18"/>
+              </w:rPr>
+              <w:t>sentir</w:t>
+            </w:r>
+            <w:proofErr w:type="spellEnd"/>
+            <w:r>
+              <w:rPr>
+                <w:rFonts w:ascii="Calibri" w:hAnsi="Calibri"/>
+                <w:color w:val="000000" w:themeColor="text1"/>
+                <w:sz w:val="18"/>
+                <w:szCs w:val="18"/>
+              </w:rPr>
+              <w:t xml:space="preserve"> </w:t>
+            </w:r>
+            <w:proofErr w:type="spellStart"/>
+            <w:r>
+              <w:rPr>
+                <w:rFonts w:ascii="Calibri" w:hAnsi="Calibri"/>
+                <w:color w:val="000000" w:themeColor="text1"/>
+                <w:sz w:val="18"/>
+                <w:szCs w:val="18"/>
+              </w:rPr>
+              <w:t>como</w:t>
+            </w:r>
+            <w:proofErr w:type="spellEnd"/>
+            <w:r>
+              <w:rPr>
+                <w:rFonts w:ascii="Calibri" w:hAnsi="Calibri"/>
+                <w:color w:val="000000" w:themeColor="text1"/>
+                <w:sz w:val="18"/>
+                <w:szCs w:val="18"/>
+              </w:rPr>
+              <w:t xml:space="preserve"> </w:t>
+            </w:r>
+            <w:proofErr w:type="spellStart"/>
+            <w:r>
+              <w:rPr>
+                <w:rFonts w:ascii="Calibri" w:hAnsi="Calibri"/>
+                <w:color w:val="000000" w:themeColor="text1"/>
+                <w:sz w:val="18"/>
+                <w:szCs w:val="18"/>
+              </w:rPr>
+              <w:t>yo</w:t>
+            </w:r>
+            <w:proofErr w:type="spellEnd"/>
+            <w:r>
+              <w:rPr>
+                <w:rFonts w:ascii="Calibri" w:hAnsi="Calibri"/>
+                <w:color w:val="000000" w:themeColor="text1"/>
+                <w:sz w:val="18"/>
+                <w:szCs w:val="18"/>
+              </w:rPr>
+              <w:t xml:space="preserve"> era </w:t>
+            </w:r>
+            <w:proofErr w:type="spellStart"/>
+            <w:r>
+              <w:rPr>
+                <w:rFonts w:ascii="Calibri" w:hAnsi="Calibri"/>
+                <w:color w:val="000000" w:themeColor="text1"/>
+                <w:sz w:val="18"/>
+                <w:szCs w:val="18"/>
+              </w:rPr>
+              <w:t>nacido</w:t>
+            </w:r>
+            <w:proofErr w:type="spellEnd"/>
+            <w:r>
+              <w:rPr>
+                <w:rFonts w:ascii="Calibri" w:hAnsi="Calibri"/>
+                <w:color w:val="000000" w:themeColor="text1"/>
+                <w:sz w:val="18"/>
+                <w:szCs w:val="18"/>
+              </w:rPr>
+              <w:t xml:space="preserve"> con un </w:t>
+            </w:r>
+            <w:proofErr w:type="spellStart"/>
+            <w:r>
+              <w:rPr>
+                <w:rFonts w:ascii="Calibri" w:hAnsi="Calibri"/>
+                <w:color w:val="000000" w:themeColor="text1"/>
+                <w:sz w:val="18"/>
+                <w:szCs w:val="18"/>
+              </w:rPr>
+              <w:t>fuga</w:t>
+            </w:r>
+            <w:proofErr w:type="spellEnd"/>
+            <w:r>
+              <w:rPr>
+                <w:rFonts w:ascii="Calibri" w:hAnsi="Calibri"/>
+                <w:color w:val="000000" w:themeColor="text1"/>
+                <w:sz w:val="18"/>
+                <w:szCs w:val="18"/>
+              </w:rPr>
+              <w:t xml:space="preserve"> </w:t>
+            </w:r>
+          </w:p>
+        </w:tc>
+        <w:tc>
+          <w:tcPr>
+            <w:tcW w:w="4050" w:type="dxa"/>
+          </w:tcPr>
+          <w:p>
+            <w:pPr>
+              <w:pStyle w:val="HTMLPreformatted"/>
+              <w:shd w:val="clear" w:color="auto" w:fill="FFFFFF"/>
+              <w:rPr>
+                <w:rFonts w:ascii="Calibri" w:hAnsi="Calibri"/>
+                <w:color w:val="000000" w:themeColor="text1"/>
+                <w:sz w:val="18"/>
+                <w:szCs w:val="18"/>
+              </w:rPr>
+            </w:pPr>
+            <w:r>
+              <w:rPr>
+                <w:rFonts w:ascii="Calibri" w:hAnsi="Calibri"/>
+                <w:color w:val="000000" w:themeColor="text1"/>
+                <w:sz w:val="18"/>
+                <w:szCs w:val="18"/>
+              </w:rPr>
+              <w:t xml:space="preserve">A </w:t>
+            </w:r>
+            <w:proofErr w:type="spellStart"/>
+            <w:r>
+              <w:rPr>
+                <w:rFonts w:ascii="Calibri" w:hAnsi="Calibri"/>
+                <w:color w:val="000000" w:themeColor="text1"/>
+                <w:sz w:val="18"/>
+                <w:szCs w:val="18"/>
+              </w:rPr>
+              <w:t>veces</w:t>
+            </w:r>
+            <w:proofErr w:type="spellEnd"/>
+            <w:r>
+              <w:rPr>
+                <w:rFonts w:ascii="Calibri" w:hAnsi="Calibri"/>
+                <w:color w:val="000000" w:themeColor="text1"/>
+                <w:sz w:val="18"/>
+                <w:szCs w:val="18"/>
+              </w:rPr>
+              <w:t xml:space="preserve"> </w:t>
+            </w:r>
+            <w:proofErr w:type="spellStart"/>
+            <w:r>
+              <w:rPr>
+                <w:rFonts w:ascii="Calibri" w:hAnsi="Calibri"/>
+                <w:color w:val="000000" w:themeColor="text1"/>
+                <w:sz w:val="18"/>
+                <w:szCs w:val="18"/>
+              </w:rPr>
+              <w:t>siento</w:t>
+            </w:r>
+            <w:proofErr w:type="spellEnd"/>
+            <w:r>
+              <w:rPr>
+                <w:rFonts w:ascii="Calibri" w:hAnsi="Calibri"/>
+                <w:color w:val="000000" w:themeColor="text1"/>
+                <w:sz w:val="18"/>
+                <w:szCs w:val="18"/>
+              </w:rPr>
+              <w:t xml:space="preserve"> </w:t>
+            </w:r>
+            <w:proofErr w:type="spellStart"/>
+            <w:r>
+              <w:rPr>
+                <w:rFonts w:ascii="Calibri" w:hAnsi="Calibri"/>
+                <w:color w:val="000000" w:themeColor="text1"/>
+                <w:sz w:val="18"/>
+                <w:szCs w:val="18"/>
+              </w:rPr>
+              <w:t>que</w:t>
+            </w:r>
+            <w:proofErr w:type="spellEnd"/>
+            <w:r>
+              <w:rPr>
+                <w:rFonts w:ascii="Calibri" w:hAnsi="Calibri"/>
+                <w:color w:val="000000" w:themeColor="text1"/>
+                <w:sz w:val="18"/>
+                <w:szCs w:val="18"/>
+              </w:rPr>
+              <w:t xml:space="preserve"> </w:t>
+            </w:r>
+            <w:proofErr w:type="spellStart"/>
+            <w:r>
+              <w:rPr>
+                <w:rFonts w:ascii="Calibri" w:hAnsi="Calibri"/>
+                <w:color w:val="000000" w:themeColor="text1"/>
+                <w:sz w:val="18"/>
+                <w:szCs w:val="18"/>
+              </w:rPr>
+              <w:t>nací</w:t>
+            </w:r>
+            <w:proofErr w:type="spellEnd"/>
+            <w:r>
+              <w:rPr>
+                <w:rFonts w:ascii="Calibri" w:hAnsi="Calibri"/>
+                <w:color w:val="000000" w:themeColor="text1"/>
+                <w:sz w:val="18"/>
+                <w:szCs w:val="18"/>
+              </w:rPr>
+              <w:t xml:space="preserve"> con </w:t>
+            </w:r>
+            <w:proofErr w:type="spellStart"/>
+            <w:r>
+              <w:rPr>
+                <w:rFonts w:ascii="Calibri" w:hAnsi="Calibri"/>
+                <w:color w:val="000000" w:themeColor="text1"/>
+                <w:sz w:val="18"/>
+                <w:szCs w:val="18"/>
+              </w:rPr>
+              <w:t>una</w:t>
+            </w:r>
+            <w:proofErr w:type="spellEnd"/>
+            <w:r>
+              <w:rPr>
+                <w:rFonts w:ascii="Calibri" w:hAnsi="Calibri"/>
+                <w:color w:val="000000" w:themeColor="text1"/>
+                <w:sz w:val="18"/>
+                <w:szCs w:val="18"/>
+              </w:rPr>
+              <w:t xml:space="preserve"> </w:t>
+            </w:r>
+            <w:proofErr w:type="spellStart"/>
+            <w:r>
+              <w:rPr>
+                <w:rFonts w:ascii="Calibri" w:hAnsi="Calibri"/>
+                <w:color w:val="000000" w:themeColor="text1"/>
+                <w:sz w:val="18"/>
+                <w:szCs w:val="18"/>
+              </w:rPr>
+              <w:t>fuga</w:t>
+            </w:r>
+            <w:proofErr w:type="spellEnd"/>
+            <w:r>
+              <w:rPr>
+                <w:rFonts w:ascii="Calibri" w:hAnsi="Calibri"/>
+                <w:color w:val="000000" w:themeColor="text1"/>
+                <w:sz w:val="18"/>
+                <w:szCs w:val="18"/>
+              </w:rPr>
+              <w:t>.</w:t>
+            </w:r>
+          </w:p>
+        </w:tc>
+      </w:tr>
+      <w:tr>
+        <w:tc>
+          <w:tcPr>
+            <w:tcW w:w="738" w:type="dxa"/>
+          </w:tcPr>
+          <w:p>
+            <w:pPr>
+              <w:pStyle w:val="HTMLPreformatted"/>
+              <w:shd w:val="clear" w:color="auto" w:fill="FFFFFF"/>
+              <w:rPr>
+                <w:rFonts w:ascii="Calibri" w:hAnsi="Calibri"/>
+                <w:color w:val="000000" w:themeColor="text1"/>
+                <w:sz w:val="18"/>
+                <w:szCs w:val="18"/>
+              </w:rPr>
+            </w:pPr>
+            <w:r>
+              <w:rPr>
+                <w:rFonts w:ascii="Calibri" w:hAnsi="Calibri"/>
+                <w:color w:val="000000" w:themeColor="text1"/>
+                <w:sz w:val="18"/>
+                <w:szCs w:val="18"/>
+              </w:rPr>
+              <w:t>5</w:t>
+            </w:r>
+          </w:p>
+        </w:tc>
+        <w:tc>
+          <w:tcPr>
+            <w:tcW w:w="4050" w:type="dxa"/>
+          </w:tcPr>
+          <w:p>
+            <w:pPr>
+              <w:pStyle w:val="HTMLPreformatted"/>
+              <w:shd w:val="clear" w:color="auto" w:fill="FFFFFF"/>
+              <w:rPr>
+                <w:rFonts w:ascii="Calibri" w:hAnsi="Calibri"/>
+                <w:color w:val="000000" w:themeColor="text1"/>
+                <w:sz w:val="18"/>
+                <w:szCs w:val="18"/>
+              </w:rPr>
+            </w:pPr>
+            <w:proofErr w:type="spellStart"/>
+            <w:r>
+              <w:rPr>
+                <w:rFonts w:ascii="Calibri" w:hAnsi="Calibri"/>
+                <w:color w:val="000000" w:themeColor="text1"/>
+                <w:sz w:val="18"/>
+                <w:szCs w:val="18"/>
+              </w:rPr>
+              <w:t>Cualquier</w:t>
+            </w:r>
+            <w:proofErr w:type="spellEnd"/>
+            <w:r>
+              <w:rPr>
+                <w:rFonts w:ascii="Calibri" w:hAnsi="Calibri"/>
+                <w:color w:val="000000" w:themeColor="text1"/>
+                <w:sz w:val="18"/>
+                <w:szCs w:val="18"/>
+              </w:rPr>
+              <w:t xml:space="preserve"> </w:t>
+            </w:r>
+            <w:proofErr w:type="spellStart"/>
+            <w:r>
+              <w:rPr>
+                <w:rFonts w:ascii="Calibri" w:hAnsi="Calibri"/>
+                <w:color w:val="000000" w:themeColor="text1"/>
+                <w:sz w:val="18"/>
+                <w:szCs w:val="18"/>
+              </w:rPr>
+              <w:t>bondad</w:t>
+            </w:r>
+            <w:proofErr w:type="spellEnd"/>
+            <w:r>
+              <w:rPr>
+                <w:rFonts w:ascii="Calibri" w:hAnsi="Calibri"/>
+                <w:color w:val="000000" w:themeColor="text1"/>
+                <w:sz w:val="18"/>
+                <w:szCs w:val="18"/>
+              </w:rPr>
+              <w:t xml:space="preserve"> </w:t>
+            </w:r>
+            <w:proofErr w:type="spellStart"/>
+            <w:r>
+              <w:rPr>
+                <w:rFonts w:ascii="Calibri" w:hAnsi="Calibri"/>
+                <w:color w:val="000000" w:themeColor="text1"/>
+                <w:sz w:val="18"/>
+                <w:szCs w:val="18"/>
+              </w:rPr>
+              <w:t>yo</w:t>
+            </w:r>
+            <w:proofErr w:type="spellEnd"/>
+            <w:r>
+              <w:rPr>
+                <w:rFonts w:ascii="Calibri" w:hAnsi="Calibri"/>
+                <w:color w:val="000000" w:themeColor="text1"/>
+                <w:sz w:val="18"/>
+                <w:szCs w:val="18"/>
+              </w:rPr>
+              <w:t xml:space="preserve"> </w:t>
+            </w:r>
+            <w:proofErr w:type="spellStart"/>
+            <w:r>
+              <w:rPr>
+                <w:rFonts w:ascii="Calibri" w:hAnsi="Calibri"/>
+                <w:color w:val="000000" w:themeColor="text1"/>
+                <w:sz w:val="18"/>
+                <w:szCs w:val="18"/>
+              </w:rPr>
+              <w:t>comenzo</w:t>
+            </w:r>
+            <w:proofErr w:type="spellEnd"/>
+            <w:r>
+              <w:rPr>
+                <w:rFonts w:ascii="Calibri" w:hAnsi="Calibri"/>
+                <w:color w:val="000000" w:themeColor="text1"/>
+                <w:sz w:val="18"/>
+                <w:szCs w:val="18"/>
+              </w:rPr>
+              <w:t xml:space="preserve"> con solo lentamente </w:t>
+            </w:r>
+            <w:proofErr w:type="spellStart"/>
+            <w:r>
+              <w:rPr>
+                <w:rFonts w:ascii="Calibri" w:hAnsi="Calibri"/>
+                <w:color w:val="000000" w:themeColor="text1"/>
+                <w:sz w:val="18"/>
+                <w:szCs w:val="18"/>
+              </w:rPr>
+              <w:t>derramado</w:t>
+            </w:r>
+            <w:proofErr w:type="spellEnd"/>
+            <w:r>
+              <w:rPr>
+                <w:rFonts w:ascii="Calibri" w:hAnsi="Calibri"/>
+                <w:color w:val="000000" w:themeColor="text1"/>
+                <w:sz w:val="18"/>
+                <w:szCs w:val="18"/>
+              </w:rPr>
+              <w:t xml:space="preserve"> </w:t>
+            </w:r>
+            <w:proofErr w:type="spellStart"/>
+            <w:r>
+              <w:rPr>
+                <w:rFonts w:ascii="Calibri" w:hAnsi="Calibri"/>
+                <w:color w:val="000000" w:themeColor="text1"/>
+                <w:sz w:val="18"/>
+                <w:szCs w:val="18"/>
+              </w:rPr>
+              <w:t>fuera</w:t>
+            </w:r>
+            <w:proofErr w:type="spellEnd"/>
+            <w:r>
+              <w:rPr>
+                <w:rFonts w:ascii="Calibri" w:hAnsi="Calibri"/>
+                <w:color w:val="000000" w:themeColor="text1"/>
+                <w:sz w:val="18"/>
+                <w:szCs w:val="18"/>
+              </w:rPr>
+              <w:t xml:space="preserve"> de </w:t>
+            </w:r>
+            <w:proofErr w:type="spellStart"/>
+            <w:r>
+              <w:rPr>
+                <w:rFonts w:ascii="Calibri" w:hAnsi="Calibri"/>
+                <w:color w:val="000000" w:themeColor="text1"/>
+                <w:sz w:val="18"/>
+                <w:szCs w:val="18"/>
+              </w:rPr>
+              <w:t>yo</w:t>
+            </w:r>
+            <w:proofErr w:type="spellEnd"/>
+            <w:r>
+              <w:rPr>
+                <w:rFonts w:ascii="Calibri" w:hAnsi="Calibri"/>
+                <w:color w:val="000000" w:themeColor="text1"/>
+                <w:sz w:val="18"/>
+                <w:szCs w:val="18"/>
+              </w:rPr>
+              <w:t xml:space="preserve"> </w:t>
+            </w:r>
             <w:bookmarkStart w:id="0" w:name="_GoBack"/>
             <w:bookmarkEnd w:id="0"/>
           </w:p>
         </w:tc>
+        <w:tc>
+          <w:tcPr>
+            <w:tcW w:w="4050" w:type="dxa"/>
+          </w:tcPr>
+          <w:p>
+            <w:pPr>
+              <w:pStyle w:val="HTMLPreformatted"/>
+              <w:shd w:val="clear" w:color="auto" w:fill="FFFFFF"/>
+              <w:rPr>
+                <w:rFonts w:ascii="Calibri" w:hAnsi="Calibri"/>
+                <w:color w:val="000000" w:themeColor="text1"/>
+                <w:sz w:val="18"/>
+                <w:szCs w:val="18"/>
+              </w:rPr>
+            </w:pPr>
+            <w:proofErr w:type="spellStart"/>
+            <w:r>
+              <w:rPr>
+                <w:rFonts w:ascii="Calibri" w:hAnsi="Calibri"/>
+                <w:color w:val="000000" w:themeColor="text1"/>
+                <w:sz w:val="18"/>
+                <w:szCs w:val="18"/>
+              </w:rPr>
+              <w:t>Cualquier</w:t>
+            </w:r>
+            <w:proofErr w:type="spellEnd"/>
+            <w:r>
+              <w:rPr>
+                <w:rFonts w:ascii="Calibri" w:hAnsi="Calibri"/>
+                <w:color w:val="000000" w:themeColor="text1"/>
+                <w:sz w:val="18"/>
+                <w:szCs w:val="18"/>
+              </w:rPr>
+              <w:t xml:space="preserve"> </w:t>
+            </w:r>
+            <w:proofErr w:type="spellStart"/>
+            <w:r>
+              <w:rPr>
+                <w:rFonts w:ascii="Calibri" w:hAnsi="Calibri"/>
+                <w:color w:val="000000" w:themeColor="text1"/>
+                <w:sz w:val="18"/>
+                <w:szCs w:val="18"/>
+              </w:rPr>
+              <w:t>bondad</w:t>
+            </w:r>
+            <w:proofErr w:type="spellEnd"/>
+            <w:r>
+              <w:rPr>
+                <w:rFonts w:ascii="Calibri" w:hAnsi="Calibri"/>
+                <w:color w:val="000000" w:themeColor="text1"/>
+                <w:sz w:val="18"/>
+                <w:szCs w:val="18"/>
+              </w:rPr>
+              <w:t xml:space="preserve"> </w:t>
+            </w:r>
+            <w:proofErr w:type="spellStart"/>
+            <w:r>
+              <w:rPr>
+                <w:rFonts w:ascii="Calibri" w:hAnsi="Calibri"/>
+                <w:color w:val="000000" w:themeColor="text1"/>
+                <w:sz w:val="18"/>
+                <w:szCs w:val="18"/>
+              </w:rPr>
+              <w:t>que</w:t>
+            </w:r>
+            <w:proofErr w:type="spellEnd"/>
+            <w:r>
+              <w:rPr>
+                <w:rFonts w:ascii="Calibri" w:hAnsi="Calibri"/>
+                <w:color w:val="000000" w:themeColor="text1"/>
+                <w:sz w:val="18"/>
+                <w:szCs w:val="18"/>
+              </w:rPr>
+              <w:t xml:space="preserve"> </w:t>
+            </w:r>
+            <w:proofErr w:type="spellStart"/>
+            <w:r>
+              <w:rPr>
+                <w:rFonts w:ascii="Calibri" w:hAnsi="Calibri"/>
+                <w:color w:val="000000" w:themeColor="text1"/>
+                <w:sz w:val="18"/>
+                <w:szCs w:val="18"/>
+              </w:rPr>
+              <w:t>empecé</w:t>
+            </w:r>
+            <w:proofErr w:type="spellEnd"/>
+            <w:r>
+              <w:rPr>
+                <w:rFonts w:ascii="Calibri" w:hAnsi="Calibri"/>
+                <w:color w:val="000000" w:themeColor="text1"/>
+                <w:sz w:val="18"/>
+                <w:szCs w:val="18"/>
+              </w:rPr>
+              <w:t xml:space="preserve"> con </w:t>
+            </w:r>
+            <w:proofErr w:type="spellStart"/>
+            <w:r>
+              <w:rPr>
+                <w:rFonts w:ascii="Calibri" w:hAnsi="Calibri"/>
+                <w:color w:val="000000" w:themeColor="text1"/>
+                <w:sz w:val="18"/>
+                <w:szCs w:val="18"/>
+              </w:rPr>
+              <w:t>sólo</w:t>
+            </w:r>
+            <w:proofErr w:type="spellEnd"/>
+            <w:r>
+              <w:rPr>
+                <w:rFonts w:ascii="Calibri" w:hAnsi="Calibri"/>
+                <w:color w:val="000000" w:themeColor="text1"/>
+                <w:sz w:val="18"/>
+                <w:szCs w:val="18"/>
+              </w:rPr>
+              <w:t xml:space="preserve"> se </w:t>
+            </w:r>
+            <w:proofErr w:type="spellStart"/>
+            <w:r>
+              <w:rPr>
+                <w:rFonts w:ascii="Calibri" w:hAnsi="Calibri"/>
+                <w:color w:val="000000" w:themeColor="text1"/>
+                <w:sz w:val="18"/>
+                <w:szCs w:val="18"/>
+              </w:rPr>
+              <w:t>derramó</w:t>
+            </w:r>
+            <w:proofErr w:type="spellEnd"/>
+            <w:r>
+              <w:rPr>
+                <w:rFonts w:ascii="Calibri" w:hAnsi="Calibri"/>
+                <w:color w:val="000000" w:themeColor="text1"/>
+                <w:sz w:val="18"/>
+                <w:szCs w:val="18"/>
+              </w:rPr>
+              <w:t xml:space="preserve"> </w:t>
+            </w:r>
+            <w:proofErr w:type="spellStart"/>
+            <w:r>
+              <w:rPr>
+                <w:rFonts w:ascii="Calibri" w:hAnsi="Calibri"/>
+                <w:color w:val="000000" w:themeColor="text1"/>
+                <w:sz w:val="18"/>
+                <w:szCs w:val="18"/>
+              </w:rPr>
+              <w:t>fuera</w:t>
+            </w:r>
+            <w:proofErr w:type="spellEnd"/>
+            <w:r>
+              <w:rPr>
+                <w:rFonts w:ascii="Calibri" w:hAnsi="Calibri"/>
+                <w:color w:val="000000" w:themeColor="text1"/>
+                <w:sz w:val="18"/>
+                <w:szCs w:val="18"/>
+              </w:rPr>
+              <w:t xml:space="preserve"> de </w:t>
+            </w:r>
+            <w:proofErr w:type="spellStart"/>
+            <w:r>
+              <w:rPr>
+                <w:rFonts w:ascii="Calibri" w:hAnsi="Calibri"/>
+                <w:color w:val="000000" w:themeColor="text1"/>
+                <w:sz w:val="18"/>
+                <w:szCs w:val="18"/>
+              </w:rPr>
+              <w:t>mí</w:t>
+            </w:r>
+            <w:proofErr w:type="spellEnd"/>
+            <w:r>
+              <w:rPr>
+                <w:rFonts w:ascii="Calibri" w:hAnsi="Calibri"/>
+                <w:color w:val="000000" w:themeColor="text1"/>
+                <w:sz w:val="18"/>
+                <w:szCs w:val="18"/>
+              </w:rPr>
+              <w:t>.</w:t>
+            </w:r>
+          </w:p>
+        </w:tc>
       </w:tr>
       <w:tr>
         <w:tc>
           <w:tcPr>
-            <w:tcW w:w="2088" w:type="dxa"/>
-          </w:tcPr>
-          <w:p>
-            <w:pPr>
+            <w:tcW w:w="738" w:type="dxa"/>
+          </w:tcPr>
+          <w:p>
+            <w:pPr>
+              <w:rPr>
+                <w:rFonts w:ascii="Calibri" w:hAnsi="Calibri"/>
+                <w:color w:val="000000" w:themeColor="text1"/>
+                <w:sz w:val="18"/>
+                <w:szCs w:val="18"/>
+              </w:rPr>
+            </w:pPr>
+            <w:r>
+              <w:rPr>
+                <w:rFonts w:ascii="Calibri" w:hAnsi="Calibri"/>
+                <w:color w:val="000000" w:themeColor="text1"/>
+                <w:sz w:val="18"/>
+                <w:szCs w:val="18"/>
+              </w:rPr>
+              <w:t>6</w:t>
+            </w:r>
+          </w:p>
+        </w:tc>
+        <w:tc>
+          <w:tcPr>
+            <w:tcW w:w="4050" w:type="dxa"/>
+          </w:tcPr>
+          <w:p>
+            <w:pPr>
+              <w:rPr>
+                <w:rFonts w:ascii="Calibri" w:hAnsi="Calibri"/>
+                <w:color w:val="000000" w:themeColor="text1"/>
+                <w:sz w:val="18"/>
+                <w:szCs w:val="18"/>
+              </w:rPr>
+            </w:pPr>
+            <w:r>
+              <w:rPr>
+                <w:rFonts w:ascii="Calibri" w:hAnsi="Calibri"/>
+                <w:color w:val="000000" w:themeColor="text1"/>
+                <w:sz w:val="18"/>
+                <w:szCs w:val="18"/>
+              </w:rPr>
+              <w:t>A</w:t>
+            </w:r>
+            <w:r>
+              <w:rPr>
+                <w:rFonts w:ascii="Calibri" w:hAnsi="Calibri" w:cs="Courier"/>
+                <w:color w:val="000000" w:themeColor="text1"/>
+                <w:sz w:val="18"/>
+                <w:szCs w:val="18"/>
+              </w:rPr>
+              <w:t xml:space="preserve"> </w:t>
+            </w:r>
+            <w:proofErr w:type="spellStart"/>
+            <w:r>
+              <w:rPr>
+                <w:rFonts w:ascii="Calibri" w:hAnsi="Calibri"/>
+                <w:color w:val="000000" w:themeColor="text1"/>
+                <w:sz w:val="18"/>
+                <w:szCs w:val="18"/>
+              </w:rPr>
+              <w:t>hora</w:t>
+            </w:r>
+            <w:proofErr w:type="spellEnd"/>
+            <w:r>
+              <w:rPr>
+                <w:rFonts w:ascii="Calibri" w:hAnsi="Calibri"/>
+                <w:color w:val="000000" w:themeColor="text1"/>
+                <w:sz w:val="18"/>
+                <w:szCs w:val="18"/>
+              </w:rPr>
+              <w:t xml:space="preserve"> </w:t>
+            </w:r>
+            <w:proofErr w:type="spellStart"/>
+            <w:r>
+              <w:rPr>
+                <w:rFonts w:ascii="Calibri" w:hAnsi="Calibri"/>
+                <w:color w:val="000000" w:themeColor="text1"/>
+                <w:sz w:val="18"/>
+                <w:szCs w:val="18"/>
+              </w:rPr>
+              <w:t>ello</w:t>
+            </w:r>
+            <w:proofErr w:type="spellEnd"/>
+            <w:r>
+              <w:rPr>
+                <w:rFonts w:ascii="Calibri" w:hAnsi="Calibri"/>
+                <w:color w:val="000000" w:themeColor="text1"/>
+                <w:sz w:val="18"/>
+                <w:szCs w:val="18"/>
+              </w:rPr>
+              <w:t xml:space="preserve"> </w:t>
+            </w:r>
+            <w:proofErr w:type="spellStart"/>
+            <w:r>
+              <w:rPr>
+                <w:rFonts w:ascii="Calibri" w:hAnsi="Calibri"/>
+                <w:color w:val="000000" w:themeColor="text1"/>
+                <w:sz w:val="18"/>
+                <w:szCs w:val="18"/>
+              </w:rPr>
+              <w:t>es</w:t>
+            </w:r>
+            <w:proofErr w:type="spellEnd"/>
+            <w:r>
+              <w:rPr>
+                <w:rFonts w:ascii="Calibri" w:hAnsi="Calibri"/>
+                <w:color w:val="000000" w:themeColor="text1"/>
+                <w:sz w:val="18"/>
+                <w:szCs w:val="18"/>
+              </w:rPr>
+              <w:t xml:space="preserve"> </w:t>
+            </w:r>
+            <w:proofErr w:type="spellStart"/>
+            <w:r>
               <w:rPr>
                 <w:rFonts w:ascii="Calibri" w:hAnsi="Calibri"/>
                 <w:bCs/>
@@ -3346,23 +3374,9 @@
                 <w:sz w:val="18"/>
                 <w:szCs w:val="18"/>
               </w:rPr>
-            </w:pPr>
-          </w:p>
-        </w:tc>
-        <w:tc>
-          <w:tcPr>
-            <w:tcW w:w="2088" w:type="dxa"/>
-          </w:tcPr>
-          <w:p>
-            <w:pPr>
-              <w:rPr>
-                <w:rFonts w:ascii="Calibri" w:hAnsi="Calibri"/>
-                <w:color w:val="000000" w:themeColor="text1"/>
-                <w:sz w:val="18"/>
-                <w:szCs w:val="18"/>
-              </w:rPr>
-            </w:pPr>
-            <w:proofErr w:type="spellStart"/>
+              <w:t>todo</w:t>
+            </w:r>
+            <w:proofErr w:type="spellEnd"/>
             <w:r>
               <w:rPr>
                 <w:rFonts w:ascii="Calibri" w:hAnsi="Calibri"/>
@@ -3372,9 +3386,9 @@
                 <w:sz w:val="18"/>
                 <w:szCs w:val="18"/>
               </w:rPr>
-              <w:t>Todo</w:t>
-            </w:r>
-            <w:proofErr w:type="spellEnd"/>
+              <w:t xml:space="preserve"> </w:t>
+            </w:r>
+            <w:proofErr w:type="spellStart"/>
             <w:r>
               <w:rPr>
                 <w:rFonts w:ascii="Calibri" w:hAnsi="Calibri"/>
@@ -3384,9 +3398,9 @@
                 <w:sz w:val="18"/>
                 <w:szCs w:val="18"/>
               </w:rPr>
-              <w:t xml:space="preserve"> </w:t>
-            </w:r>
-            <w:proofErr w:type="spellStart"/>
+              <w:t>ido</w:t>
+            </w:r>
+            <w:proofErr w:type="spellEnd"/>
             <w:r>
               <w:rPr>
                 <w:rFonts w:ascii="Calibri" w:hAnsi="Calibri"/>
@@ -3396,9 +3410,44 @@
                 <w:sz w:val="18"/>
                 <w:szCs w:val="18"/>
               </w:rPr>
-              <w:t>es</w:t>
-            </w:r>
-            <w:proofErr w:type="spellEnd"/>
+              <w:t xml:space="preserve"> </w:t>
+            </w:r>
+          </w:p>
+        </w:tc>
+        <w:tc>
+          <w:tcPr>
+            <w:tcW w:w="4050" w:type="dxa"/>
+          </w:tcPr>
+          <w:p>
+            <w:pPr>
+              <w:rPr>
+                <w:rFonts w:ascii="Calibri" w:hAnsi="Calibri"/>
+                <w:color w:val="000000" w:themeColor="text1"/>
+                <w:sz w:val="18"/>
+                <w:szCs w:val="18"/>
+              </w:rPr>
+            </w:pPr>
+            <w:proofErr w:type="spellStart"/>
+            <w:r>
+              <w:rPr>
+                <w:rFonts w:ascii="Calibri" w:hAnsi="Calibri"/>
+                <w:color w:val="000000" w:themeColor="text1"/>
+                <w:sz w:val="18"/>
+                <w:szCs w:val="18"/>
+              </w:rPr>
+              <w:t>Ahora</w:t>
+            </w:r>
+            <w:proofErr w:type="spellEnd"/>
+            <w:r>
+              <w:rPr>
+                <w:rFonts w:ascii="Calibri" w:hAnsi="Calibri"/>
+                <w:color w:val="000000" w:themeColor="text1"/>
+                <w:sz w:val="18"/>
+                <w:szCs w:val="18"/>
+              </w:rPr>
+              <w:t xml:space="preserve"> </w:t>
+            </w:r>
+            <w:proofErr w:type="spellStart"/>
             <w:r>
               <w:rPr>
                 <w:rFonts w:ascii="Calibri" w:hAnsi="Calibri"/>
@@ -3408,9 +3457,9 @@
                 <w:sz w:val="18"/>
                 <w:szCs w:val="18"/>
               </w:rPr>
-              <w:t xml:space="preserve"> el </w:t>
-            </w:r>
-            <w:proofErr w:type="spellStart"/>
+              <w:t>todo</w:t>
+            </w:r>
+            <w:proofErr w:type="spellEnd"/>
             <w:r>
               <w:rPr>
                 <w:rFonts w:ascii="Calibri" w:hAnsi="Calibri"/>
@@ -3420,9 +3469,9 @@
                 <w:sz w:val="18"/>
                 <w:szCs w:val="18"/>
               </w:rPr>
-              <w:t>peor</w:t>
-            </w:r>
-            <w:proofErr w:type="spellEnd"/>
+              <w:t xml:space="preserve"> se ha </w:t>
+            </w:r>
+            <w:proofErr w:type="spellStart"/>
             <w:r>
               <w:rPr>
                 <w:rFonts w:ascii="Calibri" w:hAnsi="Calibri"/>
@@ -3432,16 +3481,10 @@
                 <w:sz w:val="18"/>
                 <w:szCs w:val="18"/>
               </w:rPr>
-              <w:t xml:space="preserve"> </w:t>
-            </w:r>
-          </w:p>
-        </w:tc>
-        <w:tc>
-          <w:tcPr>
-            <w:tcW w:w="4662" w:type="dxa"/>
-          </w:tcPr>
-          <w:p>
-            <w:pPr>
+              <w:t>ido</w:t>
+            </w:r>
+            <w:proofErr w:type="spellEnd"/>
+            <w:r>
               <w:rPr>
                 <w:rFonts w:ascii="Calibri" w:hAnsi="Calibri"/>
                 <w:bCs/>
@@ -3450,77 +3493,6 @@
                 <w:sz w:val="18"/>
                 <w:szCs w:val="18"/>
               </w:rPr>
-            </w:pPr>
-            <w:proofErr w:type="spellStart"/>
-            <w:r>
-              <w:rPr>
-                <w:rFonts w:ascii="Calibri" w:hAnsi="Calibri"/>
-                <w:bCs/>
-                <w:iCs/>
-                <w:color w:val="000000" w:themeColor="text1"/>
-                <w:sz w:val="18"/>
-                <w:szCs w:val="18"/>
-              </w:rPr>
-              <w:t>Todo</w:t>
-            </w:r>
-            <w:proofErr w:type="spellEnd"/>
-            <w:r>
-              <w:rPr>
-                <w:rFonts w:ascii="Calibri" w:hAnsi="Calibri"/>
-                <w:bCs/>
-                <w:iCs/>
-                <w:color w:val="000000" w:themeColor="text1"/>
-                <w:sz w:val="18"/>
-                <w:szCs w:val="18"/>
-              </w:rPr>
-              <w:t xml:space="preserve"> </w:t>
-            </w:r>
-            <w:proofErr w:type="spellStart"/>
-            <w:r>
-              <w:rPr>
-                <w:rFonts w:ascii="Calibri" w:hAnsi="Calibri"/>
-                <w:bCs/>
-                <w:iCs/>
-                <w:color w:val="000000" w:themeColor="text1"/>
-                <w:sz w:val="18"/>
-                <w:szCs w:val="18"/>
-              </w:rPr>
-              <w:t>es</w:t>
-            </w:r>
-            <w:proofErr w:type="spellEnd"/>
-            <w:r>
-              <w:rPr>
-                <w:rFonts w:ascii="Calibri" w:hAnsi="Calibri"/>
-                <w:bCs/>
-                <w:iCs/>
-                <w:color w:val="000000" w:themeColor="text1"/>
-                <w:sz w:val="18"/>
-                <w:szCs w:val="18"/>
-              </w:rPr>
-              <w:t xml:space="preserve"> lo </w:t>
-            </w:r>
-            <w:proofErr w:type="spellStart"/>
-            <w:r>
-              <w:rPr>
-                <w:rFonts w:ascii="Calibri" w:hAnsi="Calibri"/>
-                <w:bCs/>
-                <w:iCs/>
-                <w:color w:val="000000" w:themeColor="text1"/>
-                <w:sz w:val="18"/>
-                <w:szCs w:val="18"/>
-              </w:rPr>
-              <w:t>peor</w:t>
-            </w:r>
-            <w:proofErr w:type="spellEnd"/>
-            <w:r>
-              <w:rPr>
-                <w:rFonts w:ascii="Calibri" w:hAnsi="Calibri"/>
-                <w:bCs/>
-                <w:iCs/>
-                <w:color w:val="000000" w:themeColor="text1"/>
-                <w:sz w:val="18"/>
-                <w:szCs w:val="18"/>
-              </w:rPr>
               <w:t>.</w:t>
             </w:r>
           </w:p>
@@ -3529,7 +3501,7 @@
       <w:tr>
         <w:tc>
           <w:tcPr>
-            <w:tcW w:w="2088" w:type="dxa"/>
+            <w:tcW w:w="738" w:type="dxa"/>
           </w:tcPr>
           <w:p>
             <w:pPr>
@@ -3542,11 +3514,20 @@
                 <w:szCs w:val="18"/>
               </w:rPr>
             </w:pPr>
-          </w:p>
-        </w:tc>
-        <w:tc>
-          <w:tcPr>
-            <w:tcW w:w="2088" w:type="dxa"/>
+            <w:r>
+              <w:rPr>
+                <w:rFonts w:ascii="Calibri" w:hAnsi="Calibri"/>
+                <w:color w:val="000000" w:themeColor="text1"/>
+                <w:sz w:val="18"/>
+                <w:szCs w:val="18"/>
+              </w:rPr>
+              <w:t>7</w:t>
+            </w:r>
+          </w:p>
+        </w:tc>
+        <w:tc>
+          <w:tcPr>
+            <w:tcW w:w="4050" w:type="dxa"/>
           </w:tcPr>
           <w:p>
             <w:pPr>
@@ -3559,24 +3540,15 @@
                 <w:szCs w:val="18"/>
               </w:rPr>
             </w:pPr>
-            <w:r>
-              <w:rPr>
-                <w:rFonts w:ascii="Calibri" w:hAnsi="Calibri"/>
-                <w:color w:val="000000" w:themeColor="text1"/>
-                <w:sz w:val="18"/>
-                <w:szCs w:val="18"/>
-              </w:rPr>
-              <w:t xml:space="preserve">A </w:t>
-            </w:r>
-            <w:proofErr w:type="spellStart"/>
-            <w:r>
-              <w:rPr>
-                <w:rFonts w:ascii="Calibri" w:hAnsi="Calibri"/>
-                <w:color w:val="000000" w:themeColor="text1"/>
-                <w:sz w:val="18"/>
-                <w:szCs w:val="18"/>
-              </w:rPr>
-              <w:t>veces</w:t>
+            <w:proofErr w:type="spellStart"/>
+            <w:r>
+              <w:rPr>
+                <w:rFonts w:ascii="Calibri" w:hAnsi="Calibri"/>
+                <w:color w:val="000000" w:themeColor="text1"/>
+                <w:sz w:val="18"/>
+                <w:szCs w:val="18"/>
+              </w:rPr>
+              <w:t>Usted</w:t>
             </w:r>
             <w:proofErr w:type="spellEnd"/>
             <w:r>
@@ -3596,6 +3568,26 @@
                 <w:sz w:val="18"/>
                 <w:szCs w:val="18"/>
               </w:rPr>
+              <w:t>hizo</w:t>
+            </w:r>
+            <w:proofErr w:type="spellEnd"/>
+            <w:r>
+              <w:rPr>
+                <w:rFonts w:ascii="Calibri" w:hAnsi="Calibri"/>
+                <w:color w:val="000000" w:themeColor="text1"/>
+                <w:sz w:val="18"/>
+                <w:szCs w:val="18"/>
+              </w:rPr>
+              <w:t xml:space="preserve"> no saber </w:t>
+            </w:r>
+            <w:proofErr w:type="spellStart"/>
+            <w:r>
+              <w:rPr>
+                <w:rFonts w:ascii="Calibri" w:hAnsi="Calibri"/>
+                <w:color w:val="000000" w:themeColor="text1"/>
+                <w:sz w:val="18"/>
+                <w:szCs w:val="18"/>
+              </w:rPr>
               <w:t>yo</w:t>
             </w:r>
             <w:proofErr w:type="spellEnd"/>
@@ -3608,111 +3600,11 @@
               </w:rPr>
               <w:t xml:space="preserve"> </w:t>
             </w:r>
-            <w:proofErr w:type="spellStart"/>
-            <w:r>
-              <w:rPr>
-                <w:rFonts w:ascii="Calibri" w:hAnsi="Calibri"/>
-                <w:color w:val="000000" w:themeColor="text1"/>
-                <w:sz w:val="18"/>
-                <w:szCs w:val="18"/>
-              </w:rPr>
-              <w:t>sentir</w:t>
-            </w:r>
-            <w:proofErr w:type="spellEnd"/>
-            <w:r>
-              <w:rPr>
-                <w:rFonts w:ascii="Calibri" w:hAnsi="Calibri"/>
-                <w:color w:val="000000" w:themeColor="text1"/>
-                <w:sz w:val="18"/>
-                <w:szCs w:val="18"/>
-              </w:rPr>
-              <w:t xml:space="preserve"> </w:t>
-            </w:r>
-            <w:proofErr w:type="spellStart"/>
-            <w:r>
-              <w:rPr>
-                <w:rFonts w:ascii="Calibri" w:hAnsi="Calibri"/>
-                <w:color w:val="000000" w:themeColor="text1"/>
-                <w:sz w:val="18"/>
-                <w:szCs w:val="18"/>
-              </w:rPr>
-              <w:t>como</w:t>
-            </w:r>
-            <w:proofErr w:type="spellEnd"/>
-            <w:r>
-              <w:rPr>
-                <w:rFonts w:ascii="Calibri" w:hAnsi="Calibri"/>
-                <w:color w:val="000000" w:themeColor="text1"/>
-                <w:sz w:val="18"/>
-                <w:szCs w:val="18"/>
-              </w:rPr>
-              <w:t xml:space="preserve"> </w:t>
-            </w:r>
-            <w:proofErr w:type="spellStart"/>
-            <w:r>
-              <w:rPr>
-                <w:rFonts w:ascii="Calibri" w:hAnsi="Calibri"/>
-                <w:color w:val="000000" w:themeColor="text1"/>
-                <w:sz w:val="18"/>
-                <w:szCs w:val="18"/>
-              </w:rPr>
-              <w:t>yo</w:t>
-            </w:r>
-            <w:proofErr w:type="spellEnd"/>
-            <w:r>
-              <w:rPr>
-                <w:rFonts w:ascii="Calibri" w:hAnsi="Calibri"/>
-                <w:color w:val="000000" w:themeColor="text1"/>
-                <w:sz w:val="18"/>
-                <w:szCs w:val="18"/>
-              </w:rPr>
-              <w:t xml:space="preserve"> era </w:t>
-            </w:r>
-            <w:proofErr w:type="spellStart"/>
-            <w:r>
-              <w:rPr>
-                <w:rFonts w:ascii="Calibri" w:hAnsi="Calibri"/>
-                <w:color w:val="000000" w:themeColor="text1"/>
-                <w:sz w:val="18"/>
-                <w:szCs w:val="18"/>
-              </w:rPr>
-              <w:t>nacido</w:t>
-            </w:r>
-            <w:proofErr w:type="spellEnd"/>
-            <w:r>
-              <w:rPr>
-                <w:rFonts w:ascii="Calibri" w:hAnsi="Calibri"/>
-                <w:color w:val="000000" w:themeColor="text1"/>
-                <w:sz w:val="18"/>
-                <w:szCs w:val="18"/>
-              </w:rPr>
-              <w:t xml:space="preserve"> con un </w:t>
-            </w:r>
-            <w:proofErr w:type="spellStart"/>
-            <w:r>
-              <w:rPr>
-                <w:rFonts w:ascii="Calibri" w:hAnsi="Calibri"/>
-                <w:color w:val="000000" w:themeColor="text1"/>
-                <w:sz w:val="18"/>
-                <w:szCs w:val="18"/>
-              </w:rPr>
-              <w:t>fuga</w:t>
-            </w:r>
-            <w:proofErr w:type="spellEnd"/>
-            <w:r>
-              <w:rPr>
-                <w:rFonts w:ascii="Calibri" w:hAnsi="Calibri"/>
-                <w:color w:val="000000" w:themeColor="text1"/>
-                <w:sz w:val="18"/>
-                <w:szCs w:val="18"/>
-              </w:rPr>
-              <w:t xml:space="preserve"> </w:t>
-            </w:r>
-          </w:p>
-        </w:tc>
-        <w:tc>
-          <w:tcPr>
-            <w:tcW w:w="4662" w:type="dxa"/>
+          </w:p>
+        </w:tc>
+        <w:tc>
+          <w:tcPr>
+            <w:tcW w:w="4050" w:type="dxa"/>
           </w:tcPr>
           <w:p>
             <w:pPr>
@@ -3732,117 +3624,17 @@
                 <w:sz w:val="18"/>
                 <w:szCs w:val="18"/>
               </w:rPr>
-              <w:t xml:space="preserve">A </w:t>
-            </w:r>
-            <w:proofErr w:type="spellStart"/>
-            <w:r>
-              <w:rPr>
-                <w:rFonts w:ascii="Calibri" w:hAnsi="Calibri"/>
-                <w:color w:val="000000" w:themeColor="text1"/>
-                <w:sz w:val="18"/>
-                <w:szCs w:val="18"/>
-              </w:rPr>
-              <w:t>veces</w:t>
-            </w:r>
-            <w:proofErr w:type="spellEnd"/>
-            <w:r>
-              <w:rPr>
-                <w:rFonts w:ascii="Calibri" w:hAnsi="Calibri"/>
-                <w:color w:val="000000" w:themeColor="text1"/>
-                <w:sz w:val="18"/>
-                <w:szCs w:val="18"/>
-              </w:rPr>
-              <w:t xml:space="preserve"> </w:t>
-            </w:r>
-            <w:proofErr w:type="spellStart"/>
-            <w:r>
-              <w:rPr>
-                <w:rFonts w:ascii="Calibri" w:hAnsi="Calibri"/>
-                <w:color w:val="000000" w:themeColor="text1"/>
-                <w:sz w:val="18"/>
-                <w:szCs w:val="18"/>
-              </w:rPr>
-              <w:t>siento</w:t>
-            </w:r>
-            <w:proofErr w:type="spellEnd"/>
-            <w:r>
-              <w:rPr>
-                <w:rFonts w:ascii="Calibri" w:hAnsi="Calibri"/>
-                <w:color w:val="000000" w:themeColor="text1"/>
-                <w:sz w:val="18"/>
-                <w:szCs w:val="18"/>
-              </w:rPr>
-              <w:t xml:space="preserve"> </w:t>
-            </w:r>
-            <w:proofErr w:type="spellStart"/>
-            <w:r>
-              <w:rPr>
-                <w:rFonts w:ascii="Calibri" w:hAnsi="Calibri"/>
-                <w:color w:val="000000" w:themeColor="text1"/>
-                <w:sz w:val="18"/>
-                <w:szCs w:val="18"/>
-              </w:rPr>
-              <w:t>que</w:t>
-            </w:r>
-            <w:proofErr w:type="spellEnd"/>
-            <w:r>
-              <w:rPr>
-                <w:rFonts w:ascii="Calibri" w:hAnsi="Calibri"/>
-                <w:color w:val="000000" w:themeColor="text1"/>
-                <w:sz w:val="18"/>
-                <w:szCs w:val="18"/>
-              </w:rPr>
-              <w:t xml:space="preserve"> </w:t>
-            </w:r>
-            <w:proofErr w:type="spellStart"/>
-            <w:r>
-              <w:rPr>
-                <w:rFonts w:ascii="Calibri" w:hAnsi="Calibri"/>
-                <w:color w:val="000000" w:themeColor="text1"/>
-                <w:sz w:val="18"/>
-                <w:szCs w:val="18"/>
-              </w:rPr>
-              <w:t>nací</w:t>
-            </w:r>
-            <w:proofErr w:type="spellEnd"/>
-            <w:r>
-              <w:rPr>
-                <w:rFonts w:ascii="Calibri" w:hAnsi="Calibri"/>
-                <w:color w:val="000000" w:themeColor="text1"/>
-                <w:sz w:val="18"/>
-                <w:szCs w:val="18"/>
-              </w:rPr>
-              <w:t xml:space="preserve"> con </w:t>
-            </w:r>
-            <w:proofErr w:type="spellStart"/>
-            <w:r>
-              <w:rPr>
-                <w:rFonts w:ascii="Calibri" w:hAnsi="Calibri"/>
-                <w:color w:val="000000" w:themeColor="text1"/>
-                <w:sz w:val="18"/>
-                <w:szCs w:val="18"/>
-              </w:rPr>
-              <w:t>una</w:t>
-            </w:r>
-            <w:proofErr w:type="spellEnd"/>
-            <w:r>
-              <w:rPr>
-                <w:rFonts w:ascii="Calibri" w:hAnsi="Calibri"/>
-                <w:color w:val="000000" w:themeColor="text1"/>
-                <w:sz w:val="18"/>
-                <w:szCs w:val="18"/>
-              </w:rPr>
-              <w:t xml:space="preserve"> </w:t>
-            </w:r>
-            <w:proofErr w:type="spellStart"/>
-            <w:r>
-              <w:rPr>
-                <w:rFonts w:ascii="Calibri" w:hAnsi="Calibri"/>
-                <w:color w:val="000000" w:themeColor="text1"/>
-                <w:sz w:val="18"/>
-                <w:szCs w:val="18"/>
-              </w:rPr>
-              <w:t>fuga</w:t>
+              <w:t xml:space="preserve">No me </w:t>
+            </w:r>
+            <w:proofErr w:type="spellStart"/>
+            <w:r>
+              <w:rPr>
+                <w:rFonts w:ascii="Calibri" w:hAnsi="Calibri"/>
+                <w:color w:val="000000" w:themeColor="text1"/>
+                <w:sz w:val="18"/>
+                <w:szCs w:val="18"/>
+              </w:rPr>
+              <w:t>conoces</w:t>
             </w:r>
             <w:proofErr w:type="spellEnd"/>
             <w:r>
@@ -3860,7 +3652,7 @@
       <w:tr>
         <w:tc>
           <w:tcPr>
-            <w:tcW w:w="2088" w:type="dxa"/>
+            <w:tcW w:w="738" w:type="dxa"/>
           </w:tcPr>
           <w:p>
             <w:pPr>
@@ -3873,11 +3665,20 @@
                 <w:szCs w:val="18"/>
               </w:rPr>
             </w:pPr>
-          </w:p>
-        </w:tc>
-        <w:tc>
-          <w:tcPr>
-            <w:tcW w:w="2088" w:type="dxa"/>
+            <w:r>
+              <w:rPr>
+                <w:rFonts w:ascii="Calibri" w:hAnsi="Calibri"/>
+                <w:color w:val="000000" w:themeColor="text1"/>
+                <w:sz w:val="18"/>
+                <w:szCs w:val="18"/>
+              </w:rPr>
+              <w:t>8</w:t>
+            </w:r>
+          </w:p>
+        </w:tc>
+        <w:tc>
+          <w:tcPr>
+            <w:tcW w:w="4050" w:type="dxa"/>
           </w:tcPr>
           <w:p>
             <w:pPr>
@@ -3898,7 +3699,7 @@
                 <w:sz w:val="18"/>
                 <w:szCs w:val="18"/>
               </w:rPr>
-              <w:t>Cualquier</w:t>
+              <w:t>Entonces</w:t>
             </w:r>
             <w:proofErr w:type="spellEnd"/>
             <w:r>
@@ -3918,7 +3719,7 @@
                 <w:sz w:val="18"/>
                 <w:szCs w:val="18"/>
               </w:rPr>
-              <w:t>bondad</w:t>
+              <w:t>usted</w:t>
             </w:r>
             <w:proofErr w:type="spellEnd"/>
             <w:r>
@@ -3938,6 +3739,46 @@
                 <w:sz w:val="18"/>
                 <w:szCs w:val="18"/>
               </w:rPr>
+              <w:t>cayo</w:t>
+            </w:r>
+            <w:proofErr w:type="spellEnd"/>
+            <w:r>
+              <w:rPr>
+                <w:rFonts w:ascii="Calibri" w:hAnsi="Calibri"/>
+                <w:color w:val="000000" w:themeColor="text1"/>
+                <w:sz w:val="18"/>
+                <w:szCs w:val="18"/>
+              </w:rPr>
+              <w:t xml:space="preserve"> en </w:t>
+            </w:r>
+            <w:proofErr w:type="spellStart"/>
+            <w:r>
+              <w:rPr>
+                <w:rFonts w:ascii="Calibri" w:hAnsi="Calibri"/>
+                <w:color w:val="000000" w:themeColor="text1"/>
+                <w:sz w:val="18"/>
+                <w:szCs w:val="18"/>
+              </w:rPr>
+              <w:t>amor</w:t>
+            </w:r>
+            <w:proofErr w:type="spellEnd"/>
+            <w:r>
+              <w:rPr>
+                <w:rFonts w:ascii="Calibri" w:hAnsi="Calibri"/>
+                <w:color w:val="000000" w:themeColor="text1"/>
+                <w:sz w:val="18"/>
+                <w:szCs w:val="18"/>
+              </w:rPr>
+              <w:t xml:space="preserve"> con </w:t>
+            </w:r>
+            <w:proofErr w:type="spellStart"/>
+            <w:r>
+              <w:rPr>
+                <w:rFonts w:ascii="Calibri" w:hAnsi="Calibri"/>
+                <w:color w:val="000000" w:themeColor="text1"/>
+                <w:sz w:val="18"/>
+                <w:szCs w:val="18"/>
+              </w:rPr>
               <w:t>yo</w:t>
             </w:r>
             <w:proofErr w:type="spellEnd"/>
@@ -3950,91 +3791,11 @@
               </w:rPr>
               <w:t xml:space="preserve"> </w:t>
             </w:r>
-            <w:proofErr w:type="spellStart"/>
-            <w:r>
-              <w:rPr>
-                <w:rFonts w:ascii="Calibri" w:hAnsi="Calibri"/>
-                <w:color w:val="000000" w:themeColor="text1"/>
-                <w:sz w:val="18"/>
-                <w:szCs w:val="18"/>
-              </w:rPr>
-              <w:t>comenzo</w:t>
-            </w:r>
-            <w:proofErr w:type="spellEnd"/>
-            <w:r>
-              <w:rPr>
-                <w:rFonts w:ascii="Calibri" w:hAnsi="Calibri"/>
-                <w:color w:val="000000" w:themeColor="text1"/>
-                <w:sz w:val="18"/>
-                <w:szCs w:val="18"/>
-              </w:rPr>
-              <w:t xml:space="preserve"> con solo lentamente </w:t>
-            </w:r>
-            <w:proofErr w:type="spellStart"/>
-            <w:r>
-              <w:rPr>
-                <w:rFonts w:ascii="Calibri" w:hAnsi="Calibri"/>
-                <w:color w:val="000000" w:themeColor="text1"/>
-                <w:sz w:val="18"/>
-                <w:szCs w:val="18"/>
-              </w:rPr>
-              <w:t>derramado</w:t>
-            </w:r>
-            <w:proofErr w:type="spellEnd"/>
-            <w:r>
-              <w:rPr>
-                <w:rFonts w:ascii="Calibri" w:hAnsi="Calibri"/>
-                <w:color w:val="000000" w:themeColor="text1"/>
-                <w:sz w:val="18"/>
-                <w:szCs w:val="18"/>
-              </w:rPr>
-              <w:t xml:space="preserve"> </w:t>
-            </w:r>
-            <w:proofErr w:type="spellStart"/>
-            <w:r>
-              <w:rPr>
-                <w:rFonts w:ascii="Calibri" w:hAnsi="Calibri"/>
-                <w:color w:val="000000" w:themeColor="text1"/>
-                <w:sz w:val="18"/>
-                <w:szCs w:val="18"/>
-              </w:rPr>
-              <w:t>fuera</w:t>
-            </w:r>
-            <w:proofErr w:type="spellEnd"/>
-            <w:r>
-              <w:rPr>
-                <w:rFonts w:ascii="Calibri" w:hAnsi="Calibri"/>
-                <w:color w:val="000000" w:themeColor="text1"/>
-                <w:sz w:val="18"/>
-                <w:szCs w:val="18"/>
-              </w:rPr>
-              <w:t xml:space="preserve"> de </w:t>
-            </w:r>
-            <w:proofErr w:type="spellStart"/>
-            <w:r>
-              <w:rPr>
-                <w:rFonts w:ascii="Calibri" w:hAnsi="Calibri"/>
-                <w:color w:val="000000" w:themeColor="text1"/>
-                <w:sz w:val="18"/>
-                <w:szCs w:val="18"/>
-              </w:rPr>
-              <w:t>yo</w:t>
-            </w:r>
-            <w:proofErr w:type="spellEnd"/>
-            <w:r>
-              <w:rPr>
-                <w:rFonts w:ascii="Calibri" w:hAnsi="Calibri"/>
-                <w:color w:val="000000" w:themeColor="text1"/>
-                <w:sz w:val="18"/>
-                <w:szCs w:val="18"/>
-              </w:rPr>
-              <w:t xml:space="preserve"> </w:t>
-            </w:r>
-          </w:p>
-        </w:tc>
-        <w:tc>
-          <w:tcPr>
-            <w:tcW w:w="4662" w:type="dxa"/>
+          </w:p>
+        </w:tc>
+        <w:tc>
+          <w:tcPr>
+            <w:tcW w:w="4050" w:type="dxa"/>
           </w:tcPr>
           <w:p>
             <w:pPr>
@@ -4055,7 +3816,7 @@
                 <w:sz w:val="18"/>
                 <w:szCs w:val="18"/>
               </w:rPr>
-              <w:t>Cualquier</w:t>
+              <w:t>Entonces</w:t>
             </w:r>
             <w:proofErr w:type="spellEnd"/>
             <w:r>
@@ -4075,7 +3836,7 @@
                 <w:sz w:val="18"/>
                 <w:szCs w:val="18"/>
               </w:rPr>
-              <w:t>bondad</w:t>
+              <w:t>te</w:t>
             </w:r>
             <w:proofErr w:type="spellEnd"/>
             <w:r>
@@ -4095,117 +3856,17 @@
                 <w:sz w:val="18"/>
                 <w:szCs w:val="18"/>
               </w:rPr>
-              <w:t>que</w:t>
-            </w:r>
-            <w:proofErr w:type="spellEnd"/>
-            <w:r>
-              <w:rPr>
-                <w:rFonts w:ascii="Calibri" w:hAnsi="Calibri"/>
-                <w:color w:val="000000" w:themeColor="text1"/>
-                <w:sz w:val="18"/>
-                <w:szCs w:val="18"/>
-              </w:rPr>
-              <w:t xml:space="preserve"> </w:t>
-            </w:r>
-            <w:proofErr w:type="spellStart"/>
-            <w:r>
-              <w:rPr>
-                <w:rFonts w:ascii="Calibri" w:hAnsi="Calibri"/>
-                <w:color w:val="000000" w:themeColor="text1"/>
-                <w:sz w:val="18"/>
-                <w:szCs w:val="18"/>
-              </w:rPr>
-              <w:t>empecé</w:t>
-            </w:r>
-            <w:proofErr w:type="spellEnd"/>
-            <w:r>
-              <w:rPr>
-                <w:rFonts w:ascii="Calibri" w:hAnsi="Calibri"/>
-                <w:color w:val="000000" w:themeColor="text1"/>
-                <w:sz w:val="18"/>
-                <w:szCs w:val="18"/>
-              </w:rPr>
-              <w:t xml:space="preserve"> con </w:t>
-            </w:r>
-            <w:proofErr w:type="spellStart"/>
-            <w:r>
-              <w:rPr>
-                <w:rFonts w:ascii="Calibri" w:hAnsi="Calibri"/>
-                <w:color w:val="000000" w:themeColor="text1"/>
-                <w:sz w:val="18"/>
-                <w:szCs w:val="18"/>
-              </w:rPr>
-              <w:t>sólo</w:t>
-            </w:r>
-            <w:proofErr w:type="spellEnd"/>
-            <w:r>
-              <w:rPr>
-                <w:rFonts w:ascii="Calibri" w:hAnsi="Calibri"/>
-                <w:color w:val="000000" w:themeColor="text1"/>
-                <w:sz w:val="18"/>
-                <w:szCs w:val="18"/>
-              </w:rPr>
-              <w:t xml:space="preserve"> se </w:t>
-            </w:r>
-            <w:proofErr w:type="spellStart"/>
-            <w:r>
-              <w:rPr>
-                <w:rFonts w:ascii="Calibri" w:hAnsi="Calibri"/>
-                <w:color w:val="000000" w:themeColor="text1"/>
-                <w:sz w:val="18"/>
-                <w:szCs w:val="18"/>
-              </w:rPr>
-              <w:t>derramó</w:t>
-            </w:r>
-            <w:proofErr w:type="spellEnd"/>
-            <w:r>
-              <w:rPr>
-                <w:rFonts w:ascii="Calibri" w:hAnsi="Calibri"/>
-                <w:color w:val="000000" w:themeColor="text1"/>
-                <w:sz w:val="18"/>
-                <w:szCs w:val="18"/>
-              </w:rPr>
-              <w:t xml:space="preserve"> </w:t>
-            </w:r>
-            <w:proofErr w:type="spellStart"/>
-            <w:r>
-              <w:rPr>
-                <w:rFonts w:ascii="Calibri" w:hAnsi="Calibri"/>
-                <w:color w:val="000000" w:themeColor="text1"/>
-                <w:sz w:val="18"/>
-                <w:szCs w:val="18"/>
-              </w:rPr>
-              <w:t>fuera</w:t>
-            </w:r>
-            <w:proofErr w:type="spellEnd"/>
-            <w:r>
-              <w:rPr>
-                <w:rFonts w:ascii="Calibri" w:hAnsi="Calibri"/>
-                <w:color w:val="000000" w:themeColor="text1"/>
-                <w:sz w:val="18"/>
-                <w:szCs w:val="18"/>
-              </w:rPr>
-              <w:t xml:space="preserve"> de </w:t>
-            </w:r>
-            <w:proofErr w:type="spellStart"/>
-            <w:r>
-              <w:rPr>
-                <w:rFonts w:ascii="Calibri" w:hAnsi="Calibri"/>
-                <w:color w:val="000000" w:themeColor="text1"/>
-                <w:sz w:val="18"/>
-                <w:szCs w:val="18"/>
-              </w:rPr>
-              <w:t>mí</w:t>
-            </w:r>
-            <w:proofErr w:type="spellEnd"/>
-            <w:r>
-              <w:rPr>
-                <w:rFonts w:ascii="Calibri" w:hAnsi="Calibri"/>
-                <w:color w:val="000000" w:themeColor="text1"/>
-                <w:sz w:val="18"/>
-                <w:szCs w:val="18"/>
-              </w:rPr>
-              <w:t>.</w:t>
+              <w:t>enamoraste</w:t>
+            </w:r>
+            <w:proofErr w:type="spellEnd"/>
+            <w:r>
+              <w:rPr>
+                <w:rFonts w:ascii="Calibri" w:hAnsi="Calibri"/>
+                <w:color w:val="000000" w:themeColor="text1"/>
+                <w:sz w:val="18"/>
+                <w:szCs w:val="18"/>
+              </w:rPr>
+              <w:t xml:space="preserve"> de mi.</w:t>
             </w:r>
           </w:p>
         </w:tc>
@@ -4213,44 +3874,59 @@
       <w:tr>
         <w:tc>
           <w:tcPr>
-            <w:tcW w:w="2088" w:type="dxa"/>
-          </w:tcPr>
-          <w:p>
-            <w:pPr>
-              <w:rPr>
-                <w:rFonts w:ascii="Calibri" w:hAnsi="Calibri"/>
-                <w:color w:val="000000" w:themeColor="text1"/>
-                <w:sz w:val="18"/>
-                <w:szCs w:val="18"/>
-              </w:rPr>
-            </w:pPr>
-          </w:p>
-        </w:tc>
-        <w:tc>
-          <w:tcPr>
-            <w:tcW w:w="2088" w:type="dxa"/>
-          </w:tcPr>
-          <w:p>
-            <w:pPr>
-              <w:rPr>
-                <w:rFonts w:ascii="Calibri" w:hAnsi="Calibri"/>
-                <w:color w:val="000000" w:themeColor="text1"/>
-                <w:sz w:val="18"/>
-                <w:szCs w:val="18"/>
-              </w:rPr>
-            </w:pPr>
-            <w:r>
-              <w:rPr>
-                <w:rFonts w:ascii="Calibri" w:hAnsi="Calibri"/>
-                <w:color w:val="000000" w:themeColor="text1"/>
-                <w:sz w:val="18"/>
-                <w:szCs w:val="18"/>
-              </w:rPr>
-              <w:t>A</w:t>
-            </w:r>
-            <w:r>
-              <w:rPr>
-                <w:rFonts w:ascii="Calibri" w:hAnsi="Calibri" w:cs="Courier"/>
+            <w:tcW w:w="738" w:type="dxa"/>
+          </w:tcPr>
+          <w:p>
+            <w:pPr>
+              <w:pStyle w:val="HTMLPreformatted"/>
+              <w:shd w:val="clear" w:color="auto" w:fill="FFFFFF"/>
+              <w:rPr>
+                <w:rFonts w:ascii="Calibri" w:hAnsi="Calibri"/>
+                <w:color w:val="000000" w:themeColor="text1"/>
+                <w:sz w:val="18"/>
+                <w:szCs w:val="18"/>
+              </w:rPr>
+            </w:pPr>
+            <w:r>
+              <w:rPr>
+                <w:rFonts w:ascii="Calibri" w:hAnsi="Calibri"/>
+                <w:color w:val="000000" w:themeColor="text1"/>
+                <w:sz w:val="18"/>
+                <w:szCs w:val="18"/>
+              </w:rPr>
+              <w:t>9</w:t>
+            </w:r>
+          </w:p>
+        </w:tc>
+        <w:tc>
+          <w:tcPr>
+            <w:tcW w:w="4050" w:type="dxa"/>
+          </w:tcPr>
+          <w:p>
+            <w:pPr>
+              <w:pStyle w:val="HTMLPreformatted"/>
+              <w:shd w:val="clear" w:color="auto" w:fill="FFFFFF"/>
+              <w:rPr>
+                <w:rFonts w:ascii="Calibri" w:hAnsi="Calibri"/>
+                <w:color w:val="000000" w:themeColor="text1"/>
+                <w:sz w:val="18"/>
+                <w:szCs w:val="18"/>
+              </w:rPr>
+            </w:pPr>
+            <w:proofErr w:type="spellStart"/>
+            <w:r>
+              <w:rPr>
+                <w:rFonts w:ascii="Calibri" w:hAnsi="Calibri"/>
+                <w:color w:val="000000" w:themeColor="text1"/>
+                <w:sz w:val="18"/>
+                <w:szCs w:val="18"/>
+              </w:rPr>
+              <w:t>Ahora</w:t>
+            </w:r>
+            <w:proofErr w:type="spellEnd"/>
+            <w:r>
+              <w:rPr>
+                <w:rFonts w:ascii="Calibri" w:hAnsi="Calibri"/>
                 <w:color w:val="000000" w:themeColor="text1"/>
                 <w:sz w:val="18"/>
                 <w:szCs w:val="18"/>
@@ -4265,114 +3941,39 @@
                 <w:sz w:val="18"/>
                 <w:szCs w:val="18"/>
               </w:rPr>
-              <w:t>hora</w:t>
-            </w:r>
-            <w:proofErr w:type="spellEnd"/>
-            <w:r>
-              <w:rPr>
-                <w:rFonts w:ascii="Calibri" w:hAnsi="Calibri"/>
-                <w:color w:val="000000" w:themeColor="text1"/>
-                <w:sz w:val="18"/>
-                <w:szCs w:val="18"/>
-              </w:rPr>
-              <w:t xml:space="preserve"> </w:t>
-            </w:r>
-            <w:proofErr w:type="spellStart"/>
-            <w:r>
-              <w:rPr>
-                <w:rFonts w:ascii="Calibri" w:hAnsi="Calibri"/>
-                <w:color w:val="000000" w:themeColor="text1"/>
-                <w:sz w:val="18"/>
-                <w:szCs w:val="18"/>
-              </w:rPr>
-              <w:t>ello</w:t>
-            </w:r>
-            <w:proofErr w:type="spellEnd"/>
-            <w:r>
-              <w:rPr>
-                <w:rFonts w:ascii="Calibri" w:hAnsi="Calibri"/>
-                <w:color w:val="000000" w:themeColor="text1"/>
-                <w:sz w:val="18"/>
-                <w:szCs w:val="18"/>
-              </w:rPr>
-              <w:t xml:space="preserve"> </w:t>
-            </w:r>
-            <w:proofErr w:type="spellStart"/>
-            <w:r>
-              <w:rPr>
-                <w:rFonts w:ascii="Calibri" w:hAnsi="Calibri"/>
-                <w:color w:val="000000" w:themeColor="text1"/>
-                <w:sz w:val="18"/>
-                <w:szCs w:val="18"/>
-              </w:rPr>
-              <w:t>es</w:t>
-            </w:r>
-            <w:proofErr w:type="spellEnd"/>
-            <w:r>
-              <w:rPr>
-                <w:rFonts w:ascii="Calibri" w:hAnsi="Calibri"/>
-                <w:color w:val="000000" w:themeColor="text1"/>
-                <w:sz w:val="18"/>
-                <w:szCs w:val="18"/>
-              </w:rPr>
-              <w:t xml:space="preserve"> </w:t>
-            </w:r>
-            <w:proofErr w:type="spellStart"/>
-            <w:r>
-              <w:rPr>
-                <w:rFonts w:ascii="Calibri" w:hAnsi="Calibri"/>
-                <w:bCs/>
-                <w:iCs/>
-                <w:color w:val="000000" w:themeColor="text1"/>
-                <w:sz w:val="18"/>
-                <w:szCs w:val="18"/>
-              </w:rPr>
-              <w:t>todo</w:t>
-            </w:r>
-            <w:proofErr w:type="spellEnd"/>
-            <w:r>
-              <w:rPr>
-                <w:rFonts w:ascii="Calibri" w:hAnsi="Calibri"/>
-                <w:bCs/>
-                <w:iCs/>
-                <w:color w:val="000000" w:themeColor="text1"/>
-                <w:sz w:val="18"/>
-                <w:szCs w:val="18"/>
-              </w:rPr>
-              <w:t xml:space="preserve"> </w:t>
-            </w:r>
-            <w:proofErr w:type="spellStart"/>
-            <w:r>
-              <w:rPr>
-                <w:rFonts w:ascii="Calibri" w:hAnsi="Calibri"/>
-                <w:bCs/>
-                <w:iCs/>
-                <w:color w:val="000000" w:themeColor="text1"/>
-                <w:sz w:val="18"/>
-                <w:szCs w:val="18"/>
-              </w:rPr>
-              <w:t>ido</w:t>
-            </w:r>
-            <w:proofErr w:type="spellEnd"/>
-            <w:r>
-              <w:rPr>
-                <w:rFonts w:ascii="Calibri" w:hAnsi="Calibri"/>
-                <w:bCs/>
-                <w:iCs/>
-                <w:color w:val="000000" w:themeColor="text1"/>
-                <w:sz w:val="18"/>
-                <w:szCs w:val="18"/>
-              </w:rPr>
-              <w:t xml:space="preserve"> </w:t>
-            </w:r>
-          </w:p>
-        </w:tc>
-        <w:tc>
-          <w:tcPr>
-            <w:tcW w:w="4662" w:type="dxa"/>
-          </w:tcPr>
-          <w:p>
-            <w:pPr>
+              <w:t>usted</w:t>
+            </w:r>
+            <w:proofErr w:type="spellEnd"/>
+            <w:r>
+              <w:rPr>
+                <w:rFonts w:ascii="Calibri" w:hAnsi="Calibri"/>
+                <w:color w:val="000000" w:themeColor="text1"/>
+                <w:sz w:val="18"/>
+                <w:szCs w:val="18"/>
+              </w:rPr>
+              <w:t xml:space="preserve"> saber </w:t>
+            </w:r>
+            <w:proofErr w:type="spellStart"/>
+            <w:r>
+              <w:rPr>
+                <w:rFonts w:ascii="Calibri" w:hAnsi="Calibri"/>
+                <w:color w:val="000000" w:themeColor="text1"/>
+                <w:sz w:val="18"/>
+                <w:szCs w:val="18"/>
+              </w:rPr>
+              <w:t>yo</w:t>
+            </w:r>
+            <w:proofErr w:type="spellEnd"/>
+          </w:p>
+        </w:tc>
+        <w:tc>
+          <w:tcPr>
+            <w:tcW w:w="4050" w:type="dxa"/>
+          </w:tcPr>
+          <w:p>
+            <w:pPr>
+              <w:pStyle w:val="HTMLPreformatted"/>
+              <w:shd w:val="clear" w:color="auto" w:fill="FFFFFF"/>
               <w:rPr>
                 <w:rFonts w:ascii="Calibri" w:hAnsi="Calibri"/>
                 <w:color w:val="000000" w:themeColor="text1"/>
@@ -4398,50 +3999,22 @@
                 <w:sz w:val="18"/>
                 <w:szCs w:val="18"/>
               </w:rPr>
-              <w:t xml:space="preserve"> </w:t>
-            </w:r>
-            <w:proofErr w:type="spellStart"/>
-            <w:r>
-              <w:rPr>
-                <w:rFonts w:ascii="Calibri" w:hAnsi="Calibri"/>
-                <w:bCs/>
-                <w:iCs/>
-                <w:color w:val="000000" w:themeColor="text1"/>
-                <w:sz w:val="18"/>
-                <w:szCs w:val="18"/>
-              </w:rPr>
-              <w:t>todo</w:t>
-            </w:r>
-            <w:proofErr w:type="spellEnd"/>
-            <w:r>
-              <w:rPr>
-                <w:rFonts w:ascii="Calibri" w:hAnsi="Calibri"/>
-                <w:bCs/>
-                <w:iCs/>
-                <w:color w:val="000000" w:themeColor="text1"/>
-                <w:sz w:val="18"/>
-                <w:szCs w:val="18"/>
-              </w:rPr>
-              <w:t xml:space="preserve"> se ha </w:t>
-            </w:r>
-            <w:proofErr w:type="spellStart"/>
-            <w:r>
-              <w:rPr>
-                <w:rFonts w:ascii="Calibri" w:hAnsi="Calibri"/>
-                <w:bCs/>
-                <w:iCs/>
-                <w:color w:val="000000" w:themeColor="text1"/>
-                <w:sz w:val="18"/>
-                <w:szCs w:val="18"/>
-              </w:rPr>
-              <w:t>ido</w:t>
-            </w:r>
-            <w:proofErr w:type="spellEnd"/>
-            <w:r>
-              <w:rPr>
-                <w:rFonts w:ascii="Calibri" w:hAnsi="Calibri"/>
-                <w:bCs/>
-                <w:iCs/>
+              <w:t xml:space="preserve"> me </w:t>
+            </w:r>
+            <w:proofErr w:type="spellStart"/>
+            <w:r>
+              <w:rPr>
+                <w:rFonts w:ascii="Calibri" w:hAnsi="Calibri"/>
+                <w:color w:val="000000" w:themeColor="text1"/>
+                <w:sz w:val="18"/>
+                <w:szCs w:val="18"/>
+              </w:rPr>
+              <w:t>conoces</w:t>
+            </w:r>
+            <w:proofErr w:type="spellEnd"/>
+            <w:r>
+              <w:rPr>
+                <w:rFonts w:ascii="Calibri" w:hAnsi="Calibri"/>
                 <w:color w:val="000000" w:themeColor="text1"/>
                 <w:sz w:val="18"/>
                 <w:szCs w:val="18"/>
@@ -4454,7 +4027,7 @@
       <w:tr>
         <w:tc>
           <w:tcPr>
-            <w:tcW w:w="2088" w:type="dxa"/>
+            <w:tcW w:w="738" w:type="dxa"/>
           </w:tcPr>
           <w:p>
             <w:pPr>
@@ -4467,11 +4040,20 @@
                 <w:szCs w:val="18"/>
               </w:rPr>
             </w:pPr>
-          </w:p>
-        </w:tc>
-        <w:tc>
-          <w:tcPr>
-            <w:tcW w:w="2088" w:type="dxa"/>
+            <w:r>
+              <w:rPr>
+                <w:rFonts w:ascii="Calibri" w:hAnsi="Calibri"/>
+                <w:color w:val="000000" w:themeColor="text1"/>
+                <w:sz w:val="18"/>
+                <w:szCs w:val="18"/>
+              </w:rPr>
+              <w:t>10</w:t>
+            </w:r>
+          </w:p>
+        </w:tc>
+        <w:tc>
+          <w:tcPr>
+            <w:tcW w:w="4050" w:type="dxa"/>
           </w:tcPr>
           <w:p>
             <w:pPr>
@@ -4492,7 +4074,7 @@
                 <w:sz w:val="18"/>
                 <w:szCs w:val="18"/>
               </w:rPr>
-              <w:t>Usted</w:t>
+              <w:t>Yo</w:t>
             </w:r>
             <w:proofErr w:type="spellEnd"/>
             <w:r>
@@ -4512,27 +4094,27 @@
                 <w:sz w:val="18"/>
                 <w:szCs w:val="18"/>
               </w:rPr>
-              <w:t>hizo</w:t>
-            </w:r>
-            <w:proofErr w:type="spellEnd"/>
-            <w:r>
-              <w:rPr>
-                <w:rFonts w:ascii="Calibri" w:hAnsi="Calibri"/>
-                <w:color w:val="000000" w:themeColor="text1"/>
-                <w:sz w:val="18"/>
-                <w:szCs w:val="18"/>
-              </w:rPr>
-              <w:t xml:space="preserve"> no saber </w:t>
-            </w:r>
-            <w:proofErr w:type="spellStart"/>
-            <w:r>
-              <w:rPr>
-                <w:rFonts w:ascii="Calibri" w:hAnsi="Calibri"/>
-                <w:color w:val="000000" w:themeColor="text1"/>
-                <w:sz w:val="18"/>
-                <w:szCs w:val="18"/>
-              </w:rPr>
-              <w:t>yo</w:t>
+              <w:t>necesidad</w:t>
+            </w:r>
+            <w:proofErr w:type="spellEnd"/>
+            <w:r>
+              <w:rPr>
+                <w:rFonts w:ascii="Calibri" w:hAnsi="Calibri"/>
+                <w:color w:val="000000" w:themeColor="text1"/>
+                <w:sz w:val="18"/>
+                <w:szCs w:val="18"/>
+              </w:rPr>
+              <w:t xml:space="preserve"> a </w:t>
+            </w:r>
+            <w:proofErr w:type="spellStart"/>
+            <w:r>
+              <w:rPr>
+                <w:rFonts w:ascii="Calibri" w:hAnsi="Calibri"/>
+                <w:color w:val="000000" w:themeColor="text1"/>
+                <w:sz w:val="18"/>
+                <w:szCs w:val="18"/>
+              </w:rPr>
+              <w:t>ir</w:t>
             </w:r>
             <w:proofErr w:type="spellEnd"/>
             <w:r>
@@ -4544,11 +4126,42 @@
               </w:rPr>
               <w:t xml:space="preserve"> </w:t>
             </w:r>
-          </w:p>
-        </w:tc>
-        <w:tc>
-          <w:tcPr>
-            <w:tcW w:w="4662" w:type="dxa"/>
+            <w:proofErr w:type="spellStart"/>
+            <w:r>
+              <w:rPr>
+                <w:rFonts w:ascii="Calibri" w:hAnsi="Calibri"/>
+                <w:color w:val="000000" w:themeColor="text1"/>
+                <w:sz w:val="18"/>
+                <w:szCs w:val="18"/>
+              </w:rPr>
+              <w:t>tomar</w:t>
+            </w:r>
+            <w:proofErr w:type="spellEnd"/>
+            <w:r>
+              <w:rPr>
+                <w:rFonts w:ascii="Calibri" w:hAnsi="Calibri"/>
+                <w:color w:val="000000" w:themeColor="text1"/>
+                <w:sz w:val="18"/>
+                <w:szCs w:val="18"/>
+              </w:rPr>
+              <w:t xml:space="preserve"> un </w:t>
+            </w:r>
+            <w:proofErr w:type="spellStart"/>
+            <w:r>
+              <w:rPr>
+                <w:rFonts w:ascii="Calibri" w:hAnsi="Calibri"/>
+                <w:color w:val="000000" w:themeColor="text1"/>
+                <w:sz w:val="18"/>
+                <w:szCs w:val="18"/>
+              </w:rPr>
+              <w:t>ducha</w:t>
+            </w:r>
+            <w:proofErr w:type="spellEnd"/>
+          </w:p>
+        </w:tc>
+        <w:tc>
+          <w:tcPr>
+            <w:tcW w:w="4050" w:type="dxa"/>
           </w:tcPr>
           <w:p>
             <w:pPr>
@@ -4561,24 +4174,55 @@
                 <w:szCs w:val="18"/>
               </w:rPr>
             </w:pPr>
-            <w:r>
-              <w:rPr>
-                <w:rFonts w:ascii="Calibri" w:hAnsi="Calibri"/>
-                <w:color w:val="000000" w:themeColor="text1"/>
-                <w:sz w:val="18"/>
-                <w:szCs w:val="18"/>
-              </w:rPr>
-              <w:t xml:space="preserve">No me </w:t>
-            </w:r>
-            <w:proofErr w:type="spellStart"/>
-            <w:r>
-              <w:rPr>
-                <w:rFonts w:ascii="Calibri" w:hAnsi="Calibri"/>
-                <w:color w:val="000000" w:themeColor="text1"/>
-                <w:sz w:val="18"/>
-                <w:szCs w:val="18"/>
-              </w:rPr>
-              <w:t>conoces</w:t>
+            <w:proofErr w:type="spellStart"/>
+            <w:r>
+              <w:rPr>
+                <w:rFonts w:ascii="Calibri" w:hAnsi="Calibri"/>
+                <w:color w:val="000000" w:themeColor="text1"/>
+                <w:sz w:val="18"/>
+                <w:szCs w:val="18"/>
+              </w:rPr>
+              <w:t>Necesito</w:t>
+            </w:r>
+            <w:proofErr w:type="spellEnd"/>
+            <w:r>
+              <w:rPr>
+                <w:rFonts w:ascii="Calibri" w:hAnsi="Calibri"/>
+                <w:color w:val="000000" w:themeColor="text1"/>
+                <w:sz w:val="18"/>
+                <w:szCs w:val="18"/>
+              </w:rPr>
+              <w:t xml:space="preserve"> </w:t>
+            </w:r>
+            <w:proofErr w:type="spellStart"/>
+            <w:r>
+              <w:rPr>
+                <w:rFonts w:ascii="Calibri" w:hAnsi="Calibri"/>
+                <w:color w:val="000000" w:themeColor="text1"/>
+                <w:sz w:val="18"/>
+                <w:szCs w:val="18"/>
+              </w:rPr>
+              <w:t>ir</w:t>
+            </w:r>
+            <w:proofErr w:type="spellEnd"/>
+            <w:r>
+              <w:rPr>
+                <w:rFonts w:ascii="Calibri" w:hAnsi="Calibri"/>
+                <w:color w:val="000000" w:themeColor="text1"/>
+                <w:sz w:val="18"/>
+                <w:szCs w:val="18"/>
+              </w:rPr>
+              <w:t xml:space="preserve"> a </w:t>
+            </w:r>
+            <w:proofErr w:type="spellStart"/>
+            <w:r>
+              <w:rPr>
+                <w:rFonts w:ascii="Calibri" w:hAnsi="Calibri"/>
+                <w:color w:val="000000" w:themeColor="text1"/>
+                <w:sz w:val="18"/>
+                <w:szCs w:val="18"/>
+              </w:rPr>
+              <w:t>bańarme</w:t>
             </w:r>
             <w:proofErr w:type="spellEnd"/>
             <w:r>
@@ -4596,7 +4240,7 @@
       <w:tr>
         <w:tc>
           <w:tcPr>
-            <w:tcW w:w="2088" w:type="dxa"/>
+            <w:tcW w:w="738" w:type="dxa"/>
           </w:tcPr>
           <w:p>
             <w:pPr>
@@ -4609,11 +4253,20 @@
                 <w:szCs w:val="18"/>
               </w:rPr>
             </w:pPr>
-          </w:p>
-        </w:tc>
-        <w:tc>
-          <w:tcPr>
-            <w:tcW w:w="2088" w:type="dxa"/>
+            <w:r>
+              <w:rPr>
+                <w:rFonts w:ascii="Calibri" w:hAnsi="Calibri"/>
+                <w:color w:val="000000" w:themeColor="text1"/>
+                <w:sz w:val="18"/>
+                <w:szCs w:val="18"/>
+              </w:rPr>
+              <w:t>11</w:t>
+            </w:r>
+          </w:p>
+        </w:tc>
+        <w:tc>
+          <w:tcPr>
+            <w:tcW w:w="4050" w:type="dxa"/>
           </w:tcPr>
           <w:p>
             <w:pPr>
@@ -4634,7 +4287,7 @@
                 <w:sz w:val="18"/>
                 <w:szCs w:val="18"/>
               </w:rPr>
-              <w:t>Entonces</w:t>
+              <w:t>Yo</w:t>
             </w:r>
             <w:proofErr w:type="spellEnd"/>
             <w:r>
@@ -4654,7 +4307,27 @@
                 <w:sz w:val="18"/>
                 <w:szCs w:val="18"/>
               </w:rPr>
-              <w:t>usted</w:t>
+              <w:t>puede</w:t>
+            </w:r>
+            <w:proofErr w:type="spellEnd"/>
+            <w:r>
+              <w:rPr>
+                <w:rFonts w:ascii="Calibri" w:hAnsi="Calibri"/>
+                <w:color w:val="000000" w:themeColor="text1"/>
+                <w:sz w:val="18"/>
+                <w:szCs w:val="18"/>
+              </w:rPr>
+              <w:t xml:space="preserve"> no </w:t>
+            </w:r>
+            <w:proofErr w:type="spellStart"/>
+            <w:r>
+              <w:rPr>
+                <w:rFonts w:ascii="Calibri" w:hAnsi="Calibri"/>
+                <w:color w:val="000000" w:themeColor="text1"/>
+                <w:sz w:val="18"/>
+                <w:szCs w:val="18"/>
+              </w:rPr>
+              <w:t>decir</w:t>
             </w:r>
             <w:proofErr w:type="spellEnd"/>
             <w:r>
@@ -4674,37 +4347,17 @@
                 <w:sz w:val="18"/>
                 <w:szCs w:val="18"/>
               </w:rPr>
-              <w:t>cayo</w:t>
-            </w:r>
-            <w:proofErr w:type="spellEnd"/>
-            <w:r>
-              <w:rPr>
-                <w:rFonts w:ascii="Calibri" w:hAnsi="Calibri"/>
-                <w:color w:val="000000" w:themeColor="text1"/>
-                <w:sz w:val="18"/>
-                <w:szCs w:val="18"/>
-              </w:rPr>
-              <w:t xml:space="preserve"> en </w:t>
-            </w:r>
-            <w:proofErr w:type="spellStart"/>
-            <w:r>
-              <w:rPr>
-                <w:rFonts w:ascii="Calibri" w:hAnsi="Calibri"/>
-                <w:color w:val="000000" w:themeColor="text1"/>
-                <w:sz w:val="18"/>
-                <w:szCs w:val="18"/>
-              </w:rPr>
-              <w:t>amor</w:t>
-            </w:r>
-            <w:proofErr w:type="spellEnd"/>
-            <w:r>
-              <w:rPr>
-                <w:rFonts w:ascii="Calibri" w:hAnsi="Calibri"/>
-                <w:color w:val="000000" w:themeColor="text1"/>
-                <w:sz w:val="18"/>
-                <w:szCs w:val="18"/>
-              </w:rPr>
-              <w:t xml:space="preserve"> con </w:t>
+              <w:t>si</w:t>
+            </w:r>
+            <w:proofErr w:type="spellEnd"/>
+            <w:r>
+              <w:rPr>
+                <w:rFonts w:ascii="Calibri" w:hAnsi="Calibri"/>
+                <w:color w:val="000000" w:themeColor="text1"/>
+                <w:sz w:val="18"/>
+                <w:szCs w:val="18"/>
+              </w:rPr>
+              <w:t xml:space="preserve"> </w:t>
             </w:r>
             <w:proofErr w:type="spellStart"/>
             <w:r>
@@ -4724,13 +4377,24 @@
                 <w:sz w:val="18"/>
                 <w:szCs w:val="18"/>
               </w:rPr>
-              <w:t xml:space="preserve"> </w:t>
-            </w:r>
-          </w:p>
-        </w:tc>
-        <w:tc>
-          <w:tcPr>
-            <w:tcW w:w="4662" w:type="dxa"/>
+              <w:t xml:space="preserve"> soy </w:t>
+            </w:r>
+            <w:proofErr w:type="spellStart"/>
+            <w:r>
+              <w:rPr>
+                <w:rFonts w:ascii="Calibri" w:hAnsi="Calibri"/>
+                <w:color w:val="000000" w:themeColor="text1"/>
+                <w:sz w:val="18"/>
+                <w:szCs w:val="18"/>
+              </w:rPr>
+              <w:t>llorando</w:t>
+            </w:r>
+            <w:proofErr w:type="spellEnd"/>
+          </w:p>
+        </w:tc>
+        <w:tc>
+          <w:tcPr>
+            <w:tcW w:w="4050" w:type="dxa"/>
           </w:tcPr>
           <w:p>
             <w:pPr>
@@ -4743,15 +4407,24 @@
                 <w:szCs w:val="18"/>
               </w:rPr>
             </w:pPr>
-            <w:proofErr w:type="spellStart"/>
-            <w:r>
-              <w:rPr>
-                <w:rFonts w:ascii="Calibri" w:hAnsi="Calibri"/>
-                <w:color w:val="000000" w:themeColor="text1"/>
-                <w:sz w:val="18"/>
-                <w:szCs w:val="18"/>
-              </w:rPr>
-              <w:t>Entonces</w:t>
+            <w:r>
+              <w:rPr>
+                <w:rFonts w:ascii="Calibri" w:hAnsi="Calibri"/>
+                <w:color w:val="000000" w:themeColor="text1"/>
+                <w:sz w:val="18"/>
+                <w:szCs w:val="18"/>
+              </w:rPr>
+              <w:t xml:space="preserve">No </w:t>
+            </w:r>
+            <w:proofErr w:type="spellStart"/>
+            <w:r>
+              <w:rPr>
+                <w:rFonts w:ascii="Calibri" w:hAnsi="Calibri"/>
+                <w:color w:val="000000" w:themeColor="text1"/>
+                <w:sz w:val="18"/>
+                <w:szCs w:val="18"/>
+              </w:rPr>
+              <w:t>puedo</w:t>
             </w:r>
             <w:proofErr w:type="spellEnd"/>
             <w:r>
@@ -4771,7 +4444,7 @@
                 <w:sz w:val="18"/>
                 <w:szCs w:val="18"/>
               </w:rPr>
-              <w:t>te</w:t>
+              <w:t>decir</w:t>
             </w:r>
             <w:proofErr w:type="spellEnd"/>
             <w:r>
@@ -4791,17 +4464,57 @@
                 <w:sz w:val="18"/>
                 <w:szCs w:val="18"/>
               </w:rPr>
-              <w:t>enamoraste</w:t>
-            </w:r>
-            <w:proofErr w:type="spellEnd"/>
-            <w:r>
-              <w:rPr>
-                <w:rFonts w:ascii="Calibri" w:hAnsi="Calibri"/>
-                <w:color w:val="000000" w:themeColor="text1"/>
-                <w:sz w:val="18"/>
-                <w:szCs w:val="18"/>
-              </w:rPr>
-              <w:t xml:space="preserve"> de mi.</w:t>
+              <w:t>si</w:t>
+            </w:r>
+            <w:proofErr w:type="spellEnd"/>
+            <w:r>
+              <w:rPr>
+                <w:rFonts w:ascii="Calibri" w:hAnsi="Calibri"/>
+                <w:color w:val="000000" w:themeColor="text1"/>
+                <w:sz w:val="18"/>
+                <w:szCs w:val="18"/>
+              </w:rPr>
+              <w:t xml:space="preserve"> </w:t>
+            </w:r>
+            <w:proofErr w:type="spellStart"/>
+            <w:r>
+              <w:rPr>
+                <w:rFonts w:ascii="Calibri" w:hAnsi="Calibri"/>
+                <w:color w:val="000000" w:themeColor="text1"/>
+                <w:sz w:val="18"/>
+                <w:szCs w:val="18"/>
+              </w:rPr>
+              <w:t>estoy</w:t>
+            </w:r>
+            <w:proofErr w:type="spellEnd"/>
+            <w:r>
+              <w:rPr>
+                <w:rFonts w:ascii="Calibri" w:hAnsi="Calibri"/>
+                <w:color w:val="000000" w:themeColor="text1"/>
+                <w:sz w:val="18"/>
+                <w:szCs w:val="18"/>
+              </w:rPr>
+              <w:t xml:space="preserve"> </w:t>
+            </w:r>
+            <w:proofErr w:type="spellStart"/>
+            <w:r>
+              <w:rPr>
+                <w:rFonts w:ascii="Calibri" w:hAnsi="Calibri"/>
+                <w:color w:val="000000" w:themeColor="text1"/>
+                <w:sz w:val="18"/>
+                <w:szCs w:val="18"/>
+              </w:rPr>
+              <w:t>llorando</w:t>
+            </w:r>
+            <w:proofErr w:type="spellEnd"/>
+            <w:r>
+              <w:rPr>
+                <w:rFonts w:ascii="Calibri" w:hAnsi="Calibri"/>
+                <w:color w:val="000000" w:themeColor="text1"/>
+                <w:sz w:val="18"/>
+                <w:szCs w:val="18"/>
+              </w:rPr>
+              <w:t>.</w:t>
             </w:r>
           </w:p>
         </w:tc>
@@ -4809,7 +4522,7 @@
       <w:tr>
         <w:tc>
           <w:tcPr>
-            <w:tcW w:w="2088" w:type="dxa"/>
+            <w:tcW w:w="738" w:type="dxa"/>
           </w:tcPr>
           <w:p>
             <w:pPr>
@@ -4822,11 +4535,20 @@
                 <w:szCs w:val="18"/>
               </w:rPr>
             </w:pPr>
-          </w:p>
-        </w:tc>
-        <w:tc>
-          <w:tcPr>
-            <w:tcW w:w="2088" w:type="dxa"/>
+            <w:r>
+              <w:rPr>
+                <w:rFonts w:ascii="Calibri" w:hAnsi="Calibri"/>
+                <w:color w:val="000000" w:themeColor="text1"/>
+                <w:sz w:val="18"/>
+                <w:szCs w:val="18"/>
+              </w:rPr>
+              <w:t>12</w:t>
+            </w:r>
+          </w:p>
+        </w:tc>
+        <w:tc>
+          <w:tcPr>
+            <w:tcW w:w="4050" w:type="dxa"/>
           </w:tcPr>
           <w:p>
             <w:pPr>
@@ -4847,7 +4569,47 @@
                 <w:sz w:val="18"/>
                 <w:szCs w:val="18"/>
               </w:rPr>
-              <w:t>Ahora</w:t>
+              <w:t>Yo</w:t>
+            </w:r>
+            <w:proofErr w:type="spellEnd"/>
+            <w:r>
+              <w:rPr>
+                <w:rFonts w:ascii="Calibri" w:hAnsi="Calibri"/>
+                <w:color w:val="000000" w:themeColor="text1"/>
+                <w:sz w:val="18"/>
+                <w:szCs w:val="18"/>
+              </w:rPr>
+              <w:t xml:space="preserve"> solo </w:t>
+            </w:r>
+            <w:proofErr w:type="spellStart"/>
+            <w:r>
+              <w:rPr>
+                <w:rFonts w:ascii="Calibri" w:hAnsi="Calibri"/>
+                <w:color w:val="000000" w:themeColor="text1"/>
+                <w:sz w:val="18"/>
+                <w:szCs w:val="18"/>
+              </w:rPr>
+              <w:t>gastado</w:t>
+            </w:r>
+            <w:proofErr w:type="spellEnd"/>
+            <w:r>
+              <w:rPr>
+                <w:rFonts w:ascii="Calibri" w:hAnsi="Calibri"/>
+                <w:color w:val="000000" w:themeColor="text1"/>
+                <w:sz w:val="18"/>
+                <w:szCs w:val="18"/>
+              </w:rPr>
+              <w:t xml:space="preserve"> 7 </w:t>
+            </w:r>
+            <w:proofErr w:type="spellStart"/>
+            <w:r>
+              <w:rPr>
+                <w:rFonts w:ascii="Calibri" w:hAnsi="Calibri"/>
+                <w:color w:val="000000" w:themeColor="text1"/>
+                <w:sz w:val="18"/>
+                <w:szCs w:val="18"/>
+              </w:rPr>
+              <w:t>horas</w:t>
             </w:r>
             <w:proofErr w:type="spellEnd"/>
             <w:r>
@@ -4867,667 +4629,6 @@
                 <w:sz w:val="18"/>
                 <w:szCs w:val="18"/>
               </w:rPr>
-              <w:t>usted</w:t>
-            </w:r>
-            <w:proofErr w:type="spellEnd"/>
-            <w:r>
-              <w:rPr>
-                <w:rFonts w:ascii="Calibri" w:hAnsi="Calibri"/>
-                <w:color w:val="000000" w:themeColor="text1"/>
-                <w:sz w:val="18"/>
-                <w:szCs w:val="18"/>
-              </w:rPr>
-              <w:t xml:space="preserve"> saber </w:t>
-            </w:r>
-            <w:proofErr w:type="spellStart"/>
-            <w:r>
-              <w:rPr>
-                <w:rFonts w:ascii="Calibri" w:hAnsi="Calibri"/>
-                <w:color w:val="000000" w:themeColor="text1"/>
-                <w:sz w:val="18"/>
-                <w:szCs w:val="18"/>
-              </w:rPr>
-              <w:t>yo</w:t>
-            </w:r>
-            <w:proofErr w:type="spellEnd"/>
-          </w:p>
-        </w:tc>
-        <w:tc>
-          <w:tcPr>
-            <w:tcW w:w="4662" w:type="dxa"/>
-          </w:tcPr>
-          <w:p>
-            <w:pPr>
-              <w:pStyle w:val="HTMLPreformatted"/>
-              <w:shd w:val="clear" w:color="auto" w:fill="FFFFFF"/>
-              <w:rPr>
-                <w:rFonts w:ascii="Calibri" w:hAnsi="Calibri"/>
-                <w:color w:val="000000" w:themeColor="text1"/>
-                <w:sz w:val="18"/>
-                <w:szCs w:val="18"/>
-              </w:rPr>
-            </w:pPr>
-            <w:proofErr w:type="spellStart"/>
-            <w:r>
-              <w:rPr>
-                <w:rFonts w:ascii="Calibri" w:hAnsi="Calibri"/>
-                <w:color w:val="000000" w:themeColor="text1"/>
-                <w:sz w:val="18"/>
-                <w:szCs w:val="18"/>
-              </w:rPr>
-              <w:t>Ahora</w:t>
-            </w:r>
-            <w:proofErr w:type="spellEnd"/>
-            <w:r>
-              <w:rPr>
-                <w:rFonts w:ascii="Calibri" w:hAnsi="Calibri"/>
-                <w:color w:val="000000" w:themeColor="text1"/>
-                <w:sz w:val="18"/>
-                <w:szCs w:val="18"/>
-              </w:rPr>
-              <w:t xml:space="preserve"> me </w:t>
-            </w:r>
-            <w:proofErr w:type="spellStart"/>
-            <w:r>
-              <w:rPr>
-                <w:rFonts w:ascii="Calibri" w:hAnsi="Calibri"/>
-                <w:color w:val="000000" w:themeColor="text1"/>
-                <w:sz w:val="18"/>
-                <w:szCs w:val="18"/>
-              </w:rPr>
-              <w:t>conoces</w:t>
-            </w:r>
-            <w:proofErr w:type="spellEnd"/>
-            <w:r>
-              <w:rPr>
-                <w:rFonts w:ascii="Calibri" w:hAnsi="Calibri"/>
-                <w:color w:val="000000" w:themeColor="text1"/>
-                <w:sz w:val="18"/>
-                <w:szCs w:val="18"/>
-              </w:rPr>
-              <w:t>.</w:t>
-            </w:r>
-          </w:p>
-        </w:tc>
-      </w:tr>
-      <w:tr>
-        <w:tc>
-          <w:tcPr>
-            <w:tcW w:w="2088" w:type="dxa"/>
-          </w:tcPr>
-          <w:p>
-            <w:pPr>
-              <w:pStyle w:val="HTMLPreformatted"/>
-              <w:shd w:val="clear" w:color="auto" w:fill="FFFFFF"/>
-              <w:rPr>
-                <w:rFonts w:ascii="Calibri" w:hAnsi="Calibri"/>
-                <w:color w:val="000000" w:themeColor="text1"/>
-                <w:sz w:val="18"/>
-                <w:szCs w:val="18"/>
-              </w:rPr>
-            </w:pPr>
-          </w:p>
-        </w:tc>
-        <w:tc>
-          <w:tcPr>
-            <w:tcW w:w="2088" w:type="dxa"/>
-          </w:tcPr>
-          <w:p>
-            <w:pPr>
-              <w:pStyle w:val="HTMLPreformatted"/>
-              <w:shd w:val="clear" w:color="auto" w:fill="FFFFFF"/>
-              <w:rPr>
-                <w:rFonts w:ascii="Calibri" w:hAnsi="Calibri"/>
-                <w:color w:val="000000" w:themeColor="text1"/>
-                <w:sz w:val="18"/>
-                <w:szCs w:val="18"/>
-              </w:rPr>
-            </w:pPr>
-            <w:proofErr w:type="spellStart"/>
-            <w:r>
-              <w:rPr>
-                <w:rFonts w:ascii="Calibri" w:hAnsi="Calibri"/>
-                <w:color w:val="000000" w:themeColor="text1"/>
-                <w:sz w:val="18"/>
-                <w:szCs w:val="18"/>
-              </w:rPr>
-              <w:t>Yo</w:t>
-            </w:r>
-            <w:proofErr w:type="spellEnd"/>
-            <w:r>
-              <w:rPr>
-                <w:rFonts w:ascii="Calibri" w:hAnsi="Calibri"/>
-                <w:color w:val="000000" w:themeColor="text1"/>
-                <w:sz w:val="18"/>
-                <w:szCs w:val="18"/>
-              </w:rPr>
-              <w:t xml:space="preserve"> </w:t>
-            </w:r>
-            <w:proofErr w:type="spellStart"/>
-            <w:r>
-              <w:rPr>
-                <w:rFonts w:ascii="Calibri" w:hAnsi="Calibri"/>
-                <w:color w:val="000000" w:themeColor="text1"/>
-                <w:sz w:val="18"/>
-                <w:szCs w:val="18"/>
-              </w:rPr>
-              <w:t>necesidad</w:t>
-            </w:r>
-            <w:proofErr w:type="spellEnd"/>
-            <w:r>
-              <w:rPr>
-                <w:rFonts w:ascii="Calibri" w:hAnsi="Calibri"/>
-                <w:color w:val="000000" w:themeColor="text1"/>
-                <w:sz w:val="18"/>
-                <w:szCs w:val="18"/>
-              </w:rPr>
-              <w:t xml:space="preserve"> a </w:t>
-            </w:r>
-            <w:proofErr w:type="spellStart"/>
-            <w:r>
-              <w:rPr>
-                <w:rFonts w:ascii="Calibri" w:hAnsi="Calibri"/>
-                <w:color w:val="000000" w:themeColor="text1"/>
-                <w:sz w:val="18"/>
-                <w:szCs w:val="18"/>
-              </w:rPr>
-              <w:t>ir</w:t>
-            </w:r>
-            <w:proofErr w:type="spellEnd"/>
-            <w:r>
-              <w:rPr>
-                <w:rFonts w:ascii="Calibri" w:hAnsi="Calibri"/>
-                <w:color w:val="000000" w:themeColor="text1"/>
-                <w:sz w:val="18"/>
-                <w:szCs w:val="18"/>
-              </w:rPr>
-              <w:t xml:space="preserve"> </w:t>
-            </w:r>
-            <w:proofErr w:type="spellStart"/>
-            <w:r>
-              <w:rPr>
-                <w:rFonts w:ascii="Calibri" w:hAnsi="Calibri"/>
-                <w:color w:val="000000" w:themeColor="text1"/>
-                <w:sz w:val="18"/>
-                <w:szCs w:val="18"/>
-              </w:rPr>
-              <w:t>tomar</w:t>
-            </w:r>
-            <w:proofErr w:type="spellEnd"/>
-            <w:r>
-              <w:rPr>
-                <w:rFonts w:ascii="Calibri" w:hAnsi="Calibri"/>
-                <w:color w:val="000000" w:themeColor="text1"/>
-                <w:sz w:val="18"/>
-                <w:szCs w:val="18"/>
-              </w:rPr>
-              <w:t xml:space="preserve"> un </w:t>
-            </w:r>
-            <w:proofErr w:type="spellStart"/>
-            <w:r>
-              <w:rPr>
-                <w:rFonts w:ascii="Calibri" w:hAnsi="Calibri"/>
-                <w:color w:val="000000" w:themeColor="text1"/>
-                <w:sz w:val="18"/>
-                <w:szCs w:val="18"/>
-              </w:rPr>
-              <w:t>ducha</w:t>
-            </w:r>
-            <w:proofErr w:type="spellEnd"/>
-          </w:p>
-        </w:tc>
-        <w:tc>
-          <w:tcPr>
-            <w:tcW w:w="4662" w:type="dxa"/>
-          </w:tcPr>
-          <w:p>
-            <w:pPr>
-              <w:pStyle w:val="HTMLPreformatted"/>
-              <w:shd w:val="clear" w:color="auto" w:fill="FFFFFF"/>
-              <w:rPr>
-                <w:rFonts w:ascii="Calibri" w:hAnsi="Calibri"/>
-                <w:color w:val="000000" w:themeColor="text1"/>
-                <w:sz w:val="18"/>
-                <w:szCs w:val="18"/>
-              </w:rPr>
-            </w:pPr>
-            <w:proofErr w:type="spellStart"/>
-            <w:r>
-              <w:rPr>
-                <w:rFonts w:ascii="Calibri" w:hAnsi="Calibri"/>
-                <w:color w:val="000000" w:themeColor="text1"/>
-                <w:sz w:val="18"/>
-                <w:szCs w:val="18"/>
-              </w:rPr>
-              <w:t>Necesito</w:t>
-            </w:r>
-            <w:proofErr w:type="spellEnd"/>
-            <w:r>
-              <w:rPr>
-                <w:rFonts w:ascii="Calibri" w:hAnsi="Calibri"/>
-                <w:color w:val="000000" w:themeColor="text1"/>
-                <w:sz w:val="18"/>
-                <w:szCs w:val="18"/>
-              </w:rPr>
-              <w:t xml:space="preserve"> </w:t>
-            </w:r>
-            <w:proofErr w:type="spellStart"/>
-            <w:r>
-              <w:rPr>
-                <w:rFonts w:ascii="Calibri" w:hAnsi="Calibri"/>
-                <w:color w:val="000000" w:themeColor="text1"/>
-                <w:sz w:val="18"/>
-                <w:szCs w:val="18"/>
-              </w:rPr>
-              <w:t>ir</w:t>
-            </w:r>
-            <w:proofErr w:type="spellEnd"/>
-            <w:r>
-              <w:rPr>
-                <w:rFonts w:ascii="Calibri" w:hAnsi="Calibri"/>
-                <w:color w:val="000000" w:themeColor="text1"/>
-                <w:sz w:val="18"/>
-                <w:szCs w:val="18"/>
-              </w:rPr>
-              <w:t xml:space="preserve"> a </w:t>
-            </w:r>
-            <w:proofErr w:type="spellStart"/>
-            <w:r>
-              <w:rPr>
-                <w:rFonts w:ascii="Calibri" w:hAnsi="Calibri"/>
-                <w:color w:val="000000" w:themeColor="text1"/>
-                <w:sz w:val="18"/>
-                <w:szCs w:val="18"/>
-              </w:rPr>
-              <w:t>bańarme</w:t>
-            </w:r>
-            <w:proofErr w:type="spellEnd"/>
-            <w:r>
-              <w:rPr>
-                <w:rFonts w:ascii="Calibri" w:hAnsi="Calibri"/>
-                <w:color w:val="000000" w:themeColor="text1"/>
-                <w:sz w:val="18"/>
-                <w:szCs w:val="18"/>
-              </w:rPr>
-              <w:t>.</w:t>
-            </w:r>
-          </w:p>
-        </w:tc>
-      </w:tr>
-      <w:tr>
-        <w:tc>
-          <w:tcPr>
-            <w:tcW w:w="2088" w:type="dxa"/>
-          </w:tcPr>
-          <w:p>
-            <w:pPr>
-              <w:pStyle w:val="HTMLPreformatted"/>
-              <w:shd w:val="clear" w:color="auto" w:fill="FFFFFF"/>
-              <w:rPr>
-                <w:rFonts w:ascii="Calibri" w:hAnsi="Calibri"/>
-                <w:color w:val="000000" w:themeColor="text1"/>
-                <w:sz w:val="18"/>
-                <w:szCs w:val="18"/>
-              </w:rPr>
-            </w:pPr>
-          </w:p>
-        </w:tc>
-        <w:tc>
-          <w:tcPr>
-            <w:tcW w:w="2088" w:type="dxa"/>
-          </w:tcPr>
-          <w:p>
-            <w:pPr>
-              <w:pStyle w:val="HTMLPreformatted"/>
-              <w:shd w:val="clear" w:color="auto" w:fill="FFFFFF"/>
-              <w:rPr>
-                <w:rFonts w:ascii="Calibri" w:hAnsi="Calibri"/>
-                <w:color w:val="000000" w:themeColor="text1"/>
-                <w:sz w:val="18"/>
-                <w:szCs w:val="18"/>
-              </w:rPr>
-            </w:pPr>
-            <w:proofErr w:type="spellStart"/>
-            <w:r>
-              <w:rPr>
-                <w:rFonts w:ascii="Calibri" w:hAnsi="Calibri"/>
-                <w:color w:val="000000" w:themeColor="text1"/>
-                <w:sz w:val="18"/>
-                <w:szCs w:val="18"/>
-              </w:rPr>
-              <w:t>Yo</w:t>
-            </w:r>
-            <w:proofErr w:type="spellEnd"/>
-            <w:r>
-              <w:rPr>
-                <w:rFonts w:ascii="Calibri" w:hAnsi="Calibri"/>
-                <w:color w:val="000000" w:themeColor="text1"/>
-                <w:sz w:val="18"/>
-                <w:szCs w:val="18"/>
-              </w:rPr>
-              <w:t xml:space="preserve"> </w:t>
-            </w:r>
-            <w:proofErr w:type="spellStart"/>
-            <w:r>
-              <w:rPr>
-                <w:rFonts w:ascii="Calibri" w:hAnsi="Calibri"/>
-                <w:color w:val="000000" w:themeColor="text1"/>
-                <w:sz w:val="18"/>
-                <w:szCs w:val="18"/>
-              </w:rPr>
-              <w:t>puede</w:t>
-            </w:r>
-            <w:proofErr w:type="spellEnd"/>
-            <w:r>
-              <w:rPr>
-                <w:rFonts w:ascii="Calibri" w:hAnsi="Calibri"/>
-                <w:color w:val="000000" w:themeColor="text1"/>
-                <w:sz w:val="18"/>
-                <w:szCs w:val="18"/>
-              </w:rPr>
-              <w:t xml:space="preserve"> no </w:t>
-            </w:r>
-            <w:proofErr w:type="spellStart"/>
-            <w:r>
-              <w:rPr>
-                <w:rFonts w:ascii="Calibri" w:hAnsi="Calibri"/>
-                <w:color w:val="000000" w:themeColor="text1"/>
-                <w:sz w:val="18"/>
-                <w:szCs w:val="18"/>
-              </w:rPr>
-              <w:t>decir</w:t>
-            </w:r>
-            <w:proofErr w:type="spellEnd"/>
-            <w:r>
-              <w:rPr>
-                <w:rFonts w:ascii="Calibri" w:hAnsi="Calibri"/>
-                <w:color w:val="000000" w:themeColor="text1"/>
-                <w:sz w:val="18"/>
-                <w:szCs w:val="18"/>
-              </w:rPr>
-              <w:t xml:space="preserve"> </w:t>
-            </w:r>
-            <w:proofErr w:type="spellStart"/>
-            <w:r>
-              <w:rPr>
-                <w:rFonts w:ascii="Calibri" w:hAnsi="Calibri"/>
-                <w:color w:val="000000" w:themeColor="text1"/>
-                <w:sz w:val="18"/>
-                <w:szCs w:val="18"/>
-              </w:rPr>
-              <w:t>si</w:t>
-            </w:r>
-            <w:proofErr w:type="spellEnd"/>
-            <w:r>
-              <w:rPr>
-                <w:rFonts w:ascii="Calibri" w:hAnsi="Calibri"/>
-                <w:color w:val="000000" w:themeColor="text1"/>
-                <w:sz w:val="18"/>
-                <w:szCs w:val="18"/>
-              </w:rPr>
-              <w:t xml:space="preserve"> </w:t>
-            </w:r>
-            <w:proofErr w:type="spellStart"/>
-            <w:r>
-              <w:rPr>
-                <w:rFonts w:ascii="Calibri" w:hAnsi="Calibri"/>
-                <w:color w:val="000000" w:themeColor="text1"/>
-                <w:sz w:val="18"/>
-                <w:szCs w:val="18"/>
-              </w:rPr>
-              <w:t>yo</w:t>
-            </w:r>
-            <w:proofErr w:type="spellEnd"/>
-            <w:r>
-              <w:rPr>
-                <w:rFonts w:ascii="Calibri" w:hAnsi="Calibri"/>
-                <w:color w:val="000000" w:themeColor="text1"/>
-                <w:sz w:val="18"/>
-                <w:szCs w:val="18"/>
-              </w:rPr>
-              <w:t xml:space="preserve"> soy </w:t>
-            </w:r>
-            <w:proofErr w:type="spellStart"/>
-            <w:r>
-              <w:rPr>
-                <w:rFonts w:ascii="Calibri" w:hAnsi="Calibri"/>
-                <w:color w:val="000000" w:themeColor="text1"/>
-                <w:sz w:val="18"/>
-                <w:szCs w:val="18"/>
-              </w:rPr>
-              <w:t>llorando</w:t>
-            </w:r>
-            <w:proofErr w:type="spellEnd"/>
-          </w:p>
-        </w:tc>
-        <w:tc>
-          <w:tcPr>
-            <w:tcW w:w="4662" w:type="dxa"/>
-          </w:tcPr>
-          <w:p>
-            <w:pPr>
-              <w:pStyle w:val="HTMLPreformatted"/>
-              <w:shd w:val="clear" w:color="auto" w:fill="FFFFFF"/>
-              <w:rPr>
-                <w:rFonts w:ascii="Calibri" w:hAnsi="Calibri"/>
-                <w:color w:val="000000" w:themeColor="text1"/>
-                <w:sz w:val="18"/>
-                <w:szCs w:val="18"/>
-              </w:rPr>
-            </w:pPr>
-            <w:r>
-              <w:rPr>
-                <w:rFonts w:ascii="Calibri" w:hAnsi="Calibri"/>
-                <w:color w:val="000000" w:themeColor="text1"/>
-                <w:sz w:val="18"/>
-                <w:szCs w:val="18"/>
-              </w:rPr>
-              <w:t xml:space="preserve">No </w:t>
-            </w:r>
-            <w:proofErr w:type="spellStart"/>
-            <w:r>
-              <w:rPr>
-                <w:rFonts w:ascii="Calibri" w:hAnsi="Calibri"/>
-                <w:color w:val="000000" w:themeColor="text1"/>
-                <w:sz w:val="18"/>
-                <w:szCs w:val="18"/>
-              </w:rPr>
-              <w:t>puedo</w:t>
-            </w:r>
-            <w:proofErr w:type="spellEnd"/>
-            <w:r>
-              <w:rPr>
-                <w:rFonts w:ascii="Calibri" w:hAnsi="Calibri"/>
-                <w:color w:val="000000" w:themeColor="text1"/>
-                <w:sz w:val="18"/>
-                <w:szCs w:val="18"/>
-              </w:rPr>
-              <w:t xml:space="preserve"> </w:t>
-            </w:r>
-            <w:proofErr w:type="spellStart"/>
-            <w:r>
-              <w:rPr>
-                <w:rFonts w:ascii="Calibri" w:hAnsi="Calibri"/>
-                <w:color w:val="000000" w:themeColor="text1"/>
-                <w:sz w:val="18"/>
-                <w:szCs w:val="18"/>
-              </w:rPr>
-              <w:t>decir</w:t>
-            </w:r>
-            <w:proofErr w:type="spellEnd"/>
-            <w:r>
-              <w:rPr>
-                <w:rFonts w:ascii="Calibri" w:hAnsi="Calibri"/>
-                <w:color w:val="000000" w:themeColor="text1"/>
-                <w:sz w:val="18"/>
-                <w:szCs w:val="18"/>
-              </w:rPr>
-              <w:t xml:space="preserve"> </w:t>
-            </w:r>
-            <w:proofErr w:type="spellStart"/>
-            <w:r>
-              <w:rPr>
-                <w:rFonts w:ascii="Calibri" w:hAnsi="Calibri"/>
-                <w:color w:val="000000" w:themeColor="text1"/>
-                <w:sz w:val="18"/>
-                <w:szCs w:val="18"/>
-              </w:rPr>
-              <w:t>si</w:t>
-            </w:r>
-            <w:proofErr w:type="spellEnd"/>
-            <w:r>
-              <w:rPr>
-                <w:rFonts w:ascii="Calibri" w:hAnsi="Calibri"/>
-                <w:color w:val="000000" w:themeColor="text1"/>
-                <w:sz w:val="18"/>
-                <w:szCs w:val="18"/>
-              </w:rPr>
-              <w:t xml:space="preserve"> </w:t>
-            </w:r>
-            <w:proofErr w:type="spellStart"/>
-            <w:r>
-              <w:rPr>
-                <w:rFonts w:ascii="Calibri" w:hAnsi="Calibri"/>
-                <w:color w:val="000000" w:themeColor="text1"/>
-                <w:sz w:val="18"/>
-                <w:szCs w:val="18"/>
-              </w:rPr>
-              <w:t>estoy</w:t>
-            </w:r>
-            <w:proofErr w:type="spellEnd"/>
-            <w:r>
-              <w:rPr>
-                <w:rFonts w:ascii="Calibri" w:hAnsi="Calibri"/>
-                <w:color w:val="000000" w:themeColor="text1"/>
-                <w:sz w:val="18"/>
-                <w:szCs w:val="18"/>
-              </w:rPr>
-              <w:t xml:space="preserve"> </w:t>
-            </w:r>
-            <w:proofErr w:type="spellStart"/>
-            <w:r>
-              <w:rPr>
-                <w:rFonts w:ascii="Calibri" w:hAnsi="Calibri"/>
-                <w:color w:val="000000" w:themeColor="text1"/>
-                <w:sz w:val="18"/>
-                <w:szCs w:val="18"/>
-              </w:rPr>
-              <w:t>llorando</w:t>
-            </w:r>
-            <w:proofErr w:type="spellEnd"/>
-            <w:r>
-              <w:rPr>
-                <w:rFonts w:ascii="Calibri" w:hAnsi="Calibri"/>
-                <w:color w:val="000000" w:themeColor="text1"/>
-                <w:sz w:val="18"/>
-                <w:szCs w:val="18"/>
-              </w:rPr>
-              <w:t>.</w:t>
-            </w:r>
-          </w:p>
-        </w:tc>
-      </w:tr>
-      <w:tr>
-        <w:tc>
-          <w:tcPr>
-            <w:tcW w:w="2088" w:type="dxa"/>
-          </w:tcPr>
-          <w:p>
-            <w:pPr>
-              <w:pStyle w:val="HTMLPreformatted"/>
-              <w:shd w:val="clear" w:color="auto" w:fill="FFFFFF"/>
-              <w:rPr>
-                <w:rFonts w:ascii="Calibri" w:hAnsi="Calibri"/>
-                <w:color w:val="000000" w:themeColor="text1"/>
-                <w:sz w:val="18"/>
-                <w:szCs w:val="18"/>
-              </w:rPr>
-            </w:pPr>
-          </w:p>
-        </w:tc>
-        <w:tc>
-          <w:tcPr>
-            <w:tcW w:w="2088" w:type="dxa"/>
-          </w:tcPr>
-          <w:p>
-            <w:pPr>
-              <w:pStyle w:val="HTMLPreformatted"/>
-              <w:shd w:val="clear" w:color="auto" w:fill="FFFFFF"/>
-              <w:rPr>
-                <w:rFonts w:ascii="Calibri" w:hAnsi="Calibri"/>
-                <w:color w:val="000000" w:themeColor="text1"/>
-                <w:sz w:val="18"/>
-                <w:szCs w:val="18"/>
-              </w:rPr>
-            </w:pPr>
-            <w:proofErr w:type="spellStart"/>
-            <w:r>
-              <w:rPr>
-                <w:rFonts w:ascii="Calibri" w:hAnsi="Calibri"/>
-                <w:color w:val="000000" w:themeColor="text1"/>
-                <w:sz w:val="18"/>
-                <w:szCs w:val="18"/>
-              </w:rPr>
-              <w:t>Yo</w:t>
-            </w:r>
-            <w:proofErr w:type="spellEnd"/>
-            <w:r>
-              <w:rPr>
-                <w:rFonts w:ascii="Calibri" w:hAnsi="Calibri"/>
-                <w:color w:val="000000" w:themeColor="text1"/>
-                <w:sz w:val="18"/>
-                <w:szCs w:val="18"/>
-              </w:rPr>
-              <w:t xml:space="preserve"> solo </w:t>
-            </w:r>
-            <w:proofErr w:type="spellStart"/>
-            <w:r>
-              <w:rPr>
-                <w:rFonts w:ascii="Calibri" w:hAnsi="Calibri"/>
-                <w:color w:val="000000" w:themeColor="text1"/>
-                <w:sz w:val="18"/>
-                <w:szCs w:val="18"/>
-              </w:rPr>
-              <w:t>gastado</w:t>
-            </w:r>
-            <w:proofErr w:type="spellEnd"/>
-            <w:r>
-              <w:rPr>
-                <w:rFonts w:ascii="Calibri" w:hAnsi="Calibri"/>
-                <w:color w:val="000000" w:themeColor="text1"/>
-                <w:sz w:val="18"/>
-                <w:szCs w:val="18"/>
-              </w:rPr>
-              <w:t xml:space="preserve"> 7 </w:t>
-            </w:r>
-            <w:proofErr w:type="spellStart"/>
-            <w:r>
-              <w:rPr>
-                <w:rFonts w:ascii="Calibri" w:hAnsi="Calibri"/>
-                <w:color w:val="000000" w:themeColor="text1"/>
-                <w:sz w:val="18"/>
-                <w:szCs w:val="18"/>
-              </w:rPr>
-              <w:t>horas</w:t>
-            </w:r>
-            <w:proofErr w:type="spellEnd"/>
-            <w:r>
-              <w:rPr>
-                <w:rFonts w:ascii="Calibri" w:hAnsi="Calibri"/>
-                <w:color w:val="000000" w:themeColor="text1"/>
-                <w:sz w:val="18"/>
-                <w:szCs w:val="18"/>
-              </w:rPr>
-              <w:t xml:space="preserve"> </w:t>
-            </w:r>
-            <w:proofErr w:type="spellStart"/>
-            <w:r>
-              <w:rPr>
-                <w:rFonts w:ascii="Calibri" w:hAnsi="Calibri"/>
-                <w:color w:val="000000" w:themeColor="text1"/>
-                <w:sz w:val="18"/>
-                <w:szCs w:val="18"/>
-              </w:rPr>
               <w:t>jugando</w:t>
             </w:r>
             <w:proofErr w:type="spellEnd"/>
@@ -5555,7 +4656,7 @@
         </w:tc>
         <w:tc>
           <w:tcPr>
-            <w:tcW w:w="4662" w:type="dxa"/>
+            <w:tcW w:w="4050" w:type="dxa"/>
           </w:tcPr>
           <w:p>
             <w:pPr>

</xml_diff>